<commit_message>
fixed description of scenario as seemed it was copied from another sample/scenario
</commit_message>
<xml_diff>
--- a/Scenarios/Provisioning.Yammer/Provisioning.Yammer.docx
+++ b/Scenarios/Provisioning.Yammer/Provisioning.Yammer.docx
@@ -1,6 +1,6 @@
 
 <file path=word/document.xml><?xml version="1.0" encoding="utf-8"?>
-<w:document xmlns:wpc="http://schemas.microsoft.com/office/word/2010/wordprocessingCanvas" xmlns:mc="http://schemas.openxmlformats.org/markup-compatibility/2006" xmlns:o="urn:schemas-microsoft-com:office:office" xmlns:r="http://schemas.openxmlformats.org/officeDocument/2006/relationships" xmlns:m="http://schemas.openxmlformats.org/officeDocument/2006/math" xmlns:v="urn:schemas-microsoft-com:vml" xmlns:wp14="http://schemas.microsoft.com/office/word/2010/wordprocessingDrawing" xmlns:wp="http://schemas.openxmlformats.org/drawingml/2006/wordprocessingDrawing" xmlns:w10="urn:schemas-microsoft-com:office:word" xmlns:w="http://schemas.openxmlformats.org/wordprocessingml/2006/main" xmlns:w14="http://schemas.microsoft.com/office/word/2010/wordml" xmlns:w15="http://schemas.microsoft.com/office/word/2012/wordml" xmlns:wpg="http://schemas.microsoft.com/office/word/2010/wordprocessingGroup" xmlns:wpi="http://schemas.microsoft.com/office/word/2010/wordprocessingInk" xmlns:wne="http://schemas.microsoft.com/office/word/2006/wordml" xmlns:wps="http://schemas.microsoft.com/office/word/2010/wordprocessingShape" mc:Ignorable="w14 w15 wp14">
+<w:document xmlns:wpc="http://schemas.microsoft.com/office/word/2010/wordprocessingCanvas" xmlns:mo="http://schemas.microsoft.com/office/mac/office/2008/main" xmlns:mc="http://schemas.openxmlformats.org/markup-compatibility/2006" xmlns:mv="urn:schemas-microsoft-com:mac:vml" xmlns:o="urn:schemas-microsoft-com:office:office" xmlns:r="http://schemas.openxmlformats.org/officeDocument/2006/relationships" xmlns:m="http://schemas.openxmlformats.org/officeDocument/2006/math" xmlns:v="urn:schemas-microsoft-com:vml" xmlns:wp14="http://schemas.microsoft.com/office/word/2010/wordprocessingDrawing" xmlns:wp="http://schemas.openxmlformats.org/drawingml/2006/wordprocessingDrawing" xmlns:w10="urn:schemas-microsoft-com:office:word" xmlns:w="http://schemas.openxmlformats.org/wordprocessingml/2006/main" xmlns:w14="http://schemas.microsoft.com/office/word/2010/wordml" xmlns:wpg="http://schemas.microsoft.com/office/word/2010/wordprocessingGroup" xmlns:wpi="http://schemas.microsoft.com/office/word/2010/wordprocessingInk" xmlns:wne="http://schemas.microsoft.com/office/word/2006/wordml" xmlns:wps="http://schemas.microsoft.com/office/word/2010/wordprocessingShape" mc:Ignorable="w14 wp14">
   <w:body>
     <w:p>
       <w:pPr>
@@ -115,8 +115,10 @@
               <w:rPr>
                 <w:lang w:val="en-US"/>
               </w:rPr>
-              <w:t>to inject custom CSS to the host web using SP App</w:t>
+              <w:t>provision sites with Yammer groups associated as the default news feed for the site and create groups in Yammer.</w:t>
             </w:r>
+            <w:bookmarkStart w:id="0" w:name="_GoBack"/>
+            <w:bookmarkEnd w:id="0"/>
           </w:p>
         </w:tc>
         <w:tc>
@@ -222,14 +224,12 @@
                 <w:lang w:val="en-US"/>
               </w:rPr>
             </w:pPr>
-            <w:proofErr w:type="spellStart"/>
             <w:r>
               <w:rPr>
                 <w:lang w:val="en-US"/>
               </w:rPr>
               <w:t>Provisioning.Yammer</w:t>
             </w:r>
-            <w:proofErr w:type="spellEnd"/>
             <w:r>
               <w:rPr>
                 <w:lang w:val="en-US"/>
@@ -504,21 +504,7 @@
         <w:rPr>
           <w:lang w:val="en-US"/>
         </w:rPr>
-        <w:t xml:space="preserve">To be able to use the sample, follow guidance for this URL to register access token for your Yammer app. This access token in updated to the </w:t>
-      </w:r>
-      <w:proofErr w:type="spellStart"/>
-      <w:r>
-        <w:rPr>
-          <w:lang w:val="en-US"/>
-        </w:rPr>
-        <w:t>web.config</w:t>
-      </w:r>
-      <w:proofErr w:type="spellEnd"/>
-      <w:r>
-        <w:rPr>
-          <w:lang w:val="en-US"/>
-        </w:rPr>
-        <w:t xml:space="preserve"> of the provider hosted app.</w:t>
+        <w:t>To be able to use the sample, follow guidance for this URL to register access token for your Yammer app. This access token in updated to the web.config of the provider hosted app.</w:t>
       </w:r>
     </w:p>
     <w:p>
@@ -538,7 +524,7 @@
         </w:rPr>
         <w:t xml:space="preserve">Get the access token from here: </w:t>
       </w:r>
-      <w:hyperlink r:id="rId11" w:history="1">
+      <w:hyperlink r:id="rId12" w:history="1">
         <w:r>
           <w:rPr>
             <w:rStyle w:val="Hyperlink"/>
@@ -553,8 +539,6 @@
         </w:rPr>
         <w:t xml:space="preserve"> </w:t>
       </w:r>
-      <w:bookmarkStart w:id="0" w:name="_GoBack"/>
-      <w:bookmarkEnd w:id="0"/>
     </w:p>
     <w:p>
       <w:pPr>
@@ -566,30 +550,14 @@
         <w:rPr>
           <w:lang w:val="en-US"/>
         </w:rPr>
-        <w:t xml:space="preserve">Update access token to the </w:t>
-      </w:r>
-      <w:proofErr w:type="spellStart"/>
-      <w:r>
-        <w:rPr>
-          <w:lang w:val="en-US"/>
-        </w:rPr>
-        <w:t>web.config</w:t>
-      </w:r>
-      <w:proofErr w:type="spellEnd"/>
-      <w:r>
-        <w:rPr>
-          <w:lang w:val="en-US"/>
-        </w:rPr>
-        <w:t xml:space="preserve"> of the provider hosted app for the key called </w:t>
-      </w:r>
-      <w:proofErr w:type="spellStart"/>
+        <w:t xml:space="preserve">Update access token to the web.config of the provider hosted app for the key called </w:t>
+      </w:r>
       <w:r>
         <w:rPr>
           <w:lang w:val="en-US"/>
         </w:rPr>
         <w:t>YammerAccessToken</w:t>
       </w:r>
-      <w:proofErr w:type="spellEnd"/>
       <w:r>
         <w:rPr>
           <w:lang w:val="en-US"/>
@@ -612,7 +580,6 @@
           <w:lang w:val="en-US"/>
         </w:rPr>
       </w:pPr>
-      <w:proofErr w:type="gramStart"/>
       <w:r>
         <w:rPr>
           <w:rFonts w:ascii="Consolas" w:hAnsi="Consolas" w:cs="Consolas"/>
@@ -624,7 +591,6 @@
         </w:rPr>
         <w:t>&lt;!--</w:t>
       </w:r>
-      <w:proofErr w:type="gramEnd"/>
       <w:r>
         <w:rPr>
           <w:rFonts w:ascii="Consolas" w:hAnsi="Consolas" w:cs="Consolas"/>
@@ -720,7 +686,6 @@
         </w:rPr>
         <w:t>"</w:t>
       </w:r>
-      <w:proofErr w:type="spellStart"/>
       <w:r>
         <w:rPr>
           <w:rFonts w:ascii="Consolas" w:hAnsi="Consolas" w:cs="Consolas"/>
@@ -732,7 +697,6 @@
         </w:rPr>
         <w:t>YammerAccessToken</w:t>
       </w:r>
-      <w:proofErr w:type="spellEnd"/>
       <w:r>
         <w:rPr>
           <w:rFonts w:ascii="Consolas" w:hAnsi="Consolas" w:cs="Consolas"/>
@@ -788,7 +752,6 @@
         </w:rPr>
         <w:t>"</w:t>
       </w:r>
-      <w:proofErr w:type="spellStart"/>
       <w:r>
         <w:rPr>
           <w:rFonts w:ascii="Consolas" w:hAnsi="Consolas" w:cs="Consolas"/>
@@ -800,7 +763,6 @@
         </w:rPr>
         <w:t>PutYourOwnYammerKeyHere</w:t>
       </w:r>
-      <w:proofErr w:type="spellEnd"/>
       <w:r>
         <w:rPr>
           <w:rFonts w:ascii="Consolas" w:hAnsi="Consolas" w:cs="Consolas"/>
@@ -840,21 +802,7 @@
         <w:rPr>
           <w:lang w:val="en-US"/>
         </w:rPr>
-        <w:t xml:space="preserve">if you want to use </w:t>
-      </w:r>
-      <w:proofErr w:type="spellStart"/>
-      <w:r>
-        <w:rPr>
-          <w:lang w:val="en-US"/>
-        </w:rPr>
-        <w:t>OpenGraph</w:t>
-      </w:r>
-      <w:proofErr w:type="spellEnd"/>
-      <w:r>
-        <w:rPr>
-          <w:lang w:val="en-US"/>
-        </w:rPr>
-        <w:t xml:space="preserve"> or Group feed. I</w:t>
+        <w:t>if you want to use OpenGraph or Group feed. I</w:t>
       </w:r>
       <w:r>
         <w:rPr>
@@ -914,21 +862,7 @@
               <w:rPr>
                 <w:lang w:val="en-US"/>
               </w:rPr>
-              <w:t xml:space="preserve">. We do recommend usage of </w:t>
-            </w:r>
-            <w:proofErr w:type="spellStart"/>
-            <w:r>
-              <w:rPr>
-                <w:lang w:val="en-US"/>
-              </w:rPr>
-              <w:t>OpenGraph</w:t>
-            </w:r>
-            <w:proofErr w:type="spellEnd"/>
-            <w:r>
-              <w:rPr>
-                <w:lang w:val="en-US"/>
-              </w:rPr>
-              <w:t xml:space="preserve"> objects with the team site feeds rather than using groups. If you automatically provision groups for each of the created team site, you will end up having massive amount of groups which will pollute your solution story in Yammer. Usage of the REST APIs for creating groups is also not documented and could have unexpected issues. </w:t>
+              <w:t xml:space="preserve">. We do recommend usage of OpenGraph objects with the team site feeds rather than using groups. If you automatically provision groups for each of the created team site, you will end up having massive amount of groups which will pollute your solution story in Yammer. Usage of the REST APIs for creating groups is also not documented and could have unexpected issues. </w:t>
             </w:r>
           </w:p>
           <w:p>
@@ -948,21 +882,7 @@
               <w:rPr>
                 <w:lang w:val="en-US"/>
               </w:rPr>
-              <w:t xml:space="preserve">By default we recommend you to use </w:t>
-            </w:r>
-            <w:proofErr w:type="spellStart"/>
-            <w:r>
-              <w:rPr>
-                <w:lang w:val="en-US"/>
-              </w:rPr>
-              <w:t>OpenGraph</w:t>
-            </w:r>
-            <w:proofErr w:type="spellEnd"/>
-            <w:r>
-              <w:rPr>
-                <w:lang w:val="en-US"/>
-              </w:rPr>
-              <w:t xml:space="preserve"> objects as the default feed technique in future. </w:t>
+              <w:t xml:space="preserve">By default we recommend you to use OpenGraph objects as the default feed technique in future. </w:t>
             </w:r>
           </w:p>
         </w:tc>
@@ -992,74 +912,6 @@
             <wp:extent cx="4763816" cy="6943725"/>
             <wp:effectExtent l="0" t="0" r="0" b="0"/>
             <wp:docPr id="1" name="Picture 1"/>
-            <wp:cNvGraphicFramePr>
-              <a:graphicFrameLocks xmlns:a="http://schemas.openxmlformats.org/drawingml/2006/main" noChangeAspect="1"/>
-            </wp:cNvGraphicFramePr>
-            <a:graphic xmlns:a="http://schemas.openxmlformats.org/drawingml/2006/main">
-              <a:graphicData uri="http://schemas.openxmlformats.org/drawingml/2006/picture">
-                <pic:pic xmlns:pic="http://schemas.openxmlformats.org/drawingml/2006/picture">
-                  <pic:nvPicPr>
-                    <pic:cNvPr id="1" name=""/>
-                    <pic:cNvPicPr/>
-                  </pic:nvPicPr>
-                  <pic:blipFill>
-                    <a:blip r:embed="rId12"/>
-                    <a:stretch>
-                      <a:fillRect/>
-                    </a:stretch>
-                  </pic:blipFill>
-                  <pic:spPr>
-                    <a:xfrm>
-                      <a:off x="0" y="0"/>
-                      <a:ext cx="4764909" cy="6945318"/>
-                    </a:xfrm>
-                    <a:prstGeom prst="rect">
-                      <a:avLst/>
-                    </a:prstGeom>
-                  </pic:spPr>
-                </pic:pic>
-              </a:graphicData>
-            </a:graphic>
-          </wp:inline>
-        </w:drawing>
-      </w:r>
-    </w:p>
-    <w:p>
-      <w:pPr>
-        <w:rPr>
-          <w:lang w:val="en-US"/>
-        </w:rPr>
-      </w:pPr>
-      <w:r>
-        <w:rPr>
-          <w:lang w:val="en-US"/>
-        </w:rPr>
-        <w:t xml:space="preserve">Once the </w:t>
-      </w:r>
-      <w:r>
-        <w:rPr>
-          <w:lang w:val="en-US"/>
-        </w:rPr>
-        <w:t xml:space="preserve">provisioning is completed, you will see the following type of a site with associated Yammer feed running in it. Notice that you will need to be logged to the particular Yammer network in the browser session to show the newsfeed, since integration of the yammer feed happens in browser side. </w:t>
-      </w:r>
-    </w:p>
-    <w:p>
-      <w:pPr>
-        <w:rPr>
-          <w:lang w:val="en-US"/>
-        </w:rPr>
-      </w:pPr>
-      <w:r>
-        <w:rPr>
-          <w:noProof/>
-          <w:lang w:val="en-US"/>
-        </w:rPr>
-        <w:lastRenderedPageBreak/>
-        <w:drawing>
-          <wp:inline distT="0" distB="0" distL="0" distR="0" wp14:anchorId="47324D18" wp14:editId="5B23C593">
-            <wp:extent cx="5760720" cy="3405505"/>
-            <wp:effectExtent l="0" t="0" r="0" b="4445"/>
-            <wp:docPr id="7" name="Picture 7"/>
             <wp:cNvGraphicFramePr>
               <a:graphicFrameLocks xmlns:a="http://schemas.openxmlformats.org/drawingml/2006/main" noChangeAspect="1"/>
             </wp:cNvGraphicFramePr>
@@ -1079,7 +931,7 @@
                   <pic:spPr>
                     <a:xfrm>
                       <a:off x="0" y="0"/>
-                      <a:ext cx="5760720" cy="3405505"/>
+                      <a:ext cx="4764909" cy="6945318"/>
                     </a:xfrm>
                     <a:prstGeom prst="rect">
                       <a:avLst/>
@@ -1095,23 +947,20 @@
     <w:p>
       <w:pPr>
         <w:rPr>
-          <w:i/>
-          <w:lang w:val="en-US"/>
-        </w:rPr>
-      </w:pPr>
-      <w:r>
-        <w:rPr>
-          <w:i/>
-          <w:lang w:val="en-US"/>
-        </w:rPr>
-        <w:t xml:space="preserve">Notice that </w:t>
-      </w:r>
-      <w:r>
-        <w:rPr>
-          <w:i/>
-          <w:lang w:val="en-US"/>
-        </w:rPr>
-        <w:t>by default feed is added without header or footer elements from the Yammer, but that can be controlled from the code which is calling the embed capability.</w:t>
+          <w:lang w:val="en-US"/>
+        </w:rPr>
+      </w:pPr>
+      <w:r>
+        <w:rPr>
+          <w:lang w:val="en-US"/>
+        </w:rPr>
+        <w:t xml:space="preserve">Once the </w:t>
+      </w:r>
+      <w:r>
+        <w:rPr>
+          <w:lang w:val="en-US"/>
+        </w:rPr>
+        <w:t xml:space="preserve">provisioning is completed, you will see the following type of a site with associated Yammer feed running in it. Notice that you will need to be logged to the particular Yammer network in the browser session to show the newsfeed, since integration of the yammer feed happens in browser side. </w:t>
       </w:r>
     </w:p>
     <w:p>
@@ -1122,27 +971,15 @@
       </w:pPr>
       <w:r>
         <w:rPr>
-          <w:lang w:val="en-US"/>
-        </w:rPr>
-        <w:t>This is how the UI looks if you have not signed to the Yammer network. You can click the login button, which will make the yammer feed to work again as expected.</w:t>
-      </w:r>
-    </w:p>
-    <w:p>
-      <w:pPr>
-        <w:rPr>
-          <w:lang w:val="en-US"/>
-        </w:rPr>
-      </w:pPr>
-      <w:r>
-        <w:rPr>
           <w:noProof/>
           <w:lang w:val="en-US"/>
         </w:rPr>
+        <w:lastRenderedPageBreak/>
         <w:drawing>
-          <wp:inline distT="0" distB="0" distL="0" distR="0" wp14:anchorId="25B20287" wp14:editId="55DD7EBA">
-            <wp:extent cx="4486275" cy="2805405"/>
-            <wp:effectExtent l="0" t="0" r="0" b="0"/>
-            <wp:docPr id="3" name="Picture 3"/>
+          <wp:inline distT="0" distB="0" distL="0" distR="0" wp14:anchorId="47324D18" wp14:editId="5B23C593">
+            <wp:extent cx="5760720" cy="3405505"/>
+            <wp:effectExtent l="0" t="0" r="0" b="4445"/>
+            <wp:docPr id="7" name="Picture 7"/>
             <wp:cNvGraphicFramePr>
               <a:graphicFrameLocks xmlns:a="http://schemas.openxmlformats.org/drawingml/2006/main" noChangeAspect="1"/>
             </wp:cNvGraphicFramePr>
@@ -1162,7 +999,7 @@
                   <pic:spPr>
                     <a:xfrm>
                       <a:off x="0" y="0"/>
-                      <a:ext cx="4489500" cy="2807421"/>
+                      <a:ext cx="5760720" cy="3405505"/>
                     </a:xfrm>
                     <a:prstGeom prst="rect">
                       <a:avLst/>
@@ -1178,48 +1015,23 @@
     <w:p>
       <w:pPr>
         <w:rPr>
-          <w:lang w:val="en-US"/>
-        </w:rPr>
-      </w:pPr>
-      <w:r>
-        <w:rPr>
-          <w:lang w:val="en-US"/>
-        </w:rPr>
-        <w:t xml:space="preserve">This example creates new Yammer group for each of the team site. We could actually also create new </w:t>
-      </w:r>
-      <w:proofErr w:type="spellStart"/>
-      <w:r>
-        <w:rPr>
-          <w:lang w:val="en-US"/>
-        </w:rPr>
-        <w:t>OpenGraph</w:t>
-      </w:r>
-      <w:proofErr w:type="spellEnd"/>
-      <w:r>
-        <w:rPr>
-          <w:lang w:val="en-US"/>
-        </w:rPr>
-        <w:t xml:space="preserve"> objects if that’s preferred. Either way the group or </w:t>
-      </w:r>
-      <w:proofErr w:type="spellStart"/>
-      <w:r>
-        <w:rPr>
-          <w:lang w:val="en-US"/>
-        </w:rPr>
-        <w:t>OpenGraph</w:t>
-      </w:r>
-      <w:proofErr w:type="spellEnd"/>
-      <w:r>
-        <w:rPr>
-          <w:lang w:val="en-US"/>
-        </w:rPr>
-        <w:t xml:space="preserve"> object is visible also on the Yammer side as follows and any updates from either side is updated to the feed.</w:t>
-      </w:r>
-      <w:r>
-        <w:rPr>
-          <w:lang w:val="en-US"/>
-        </w:rPr>
-        <w:t xml:space="preserve"> Here’s what gets created to the Yammer side as result of the site provisioning. </w:t>
+          <w:i/>
+          <w:lang w:val="en-US"/>
+        </w:rPr>
+      </w:pPr>
+      <w:r>
+        <w:rPr>
+          <w:i/>
+          <w:lang w:val="en-US"/>
+        </w:rPr>
+        <w:t xml:space="preserve">Notice that </w:t>
+      </w:r>
+      <w:r>
+        <w:rPr>
+          <w:i/>
+          <w:lang w:val="en-US"/>
+        </w:rPr>
+        <w:t>by default feed is added without header or footer elements from the Yammer, but that can be controlled from the code which is calling the embed capability.</w:t>
       </w:r>
     </w:p>
     <w:p>
@@ -1230,15 +1042,27 @@
       </w:pPr>
       <w:r>
         <w:rPr>
+          <w:lang w:val="en-US"/>
+        </w:rPr>
+        <w:t>This is how the UI looks if you have not signed to the Yammer network. You can click the login button, which will make the yammer feed to work again as expected.</w:t>
+      </w:r>
+    </w:p>
+    <w:p>
+      <w:pPr>
+        <w:rPr>
+          <w:lang w:val="en-US"/>
+        </w:rPr>
+      </w:pPr>
+      <w:r>
+        <w:rPr>
           <w:noProof/>
           <w:lang w:val="en-US"/>
         </w:rPr>
-        <w:lastRenderedPageBreak/>
         <w:drawing>
-          <wp:inline distT="0" distB="0" distL="0" distR="0" wp14:anchorId="3732AF51" wp14:editId="730711DE">
-            <wp:extent cx="4961031" cy="3190875"/>
+          <wp:inline distT="0" distB="0" distL="0" distR="0" wp14:anchorId="25B20287" wp14:editId="55DD7EBA">
+            <wp:extent cx="4486275" cy="2805405"/>
             <wp:effectExtent l="0" t="0" r="0" b="0"/>
-            <wp:docPr id="8" name="Picture 8"/>
+            <wp:docPr id="3" name="Picture 3"/>
             <wp:cNvGraphicFramePr>
               <a:graphicFrameLocks xmlns:a="http://schemas.openxmlformats.org/drawingml/2006/main" noChangeAspect="1"/>
             </wp:cNvGraphicFramePr>
@@ -1258,6 +1082,74 @@
                   <pic:spPr>
                     <a:xfrm>
                       <a:off x="0" y="0"/>
+                      <a:ext cx="4489500" cy="2807421"/>
+                    </a:xfrm>
+                    <a:prstGeom prst="rect">
+                      <a:avLst/>
+                    </a:prstGeom>
+                  </pic:spPr>
+                </pic:pic>
+              </a:graphicData>
+            </a:graphic>
+          </wp:inline>
+        </w:drawing>
+      </w:r>
+    </w:p>
+    <w:p>
+      <w:pPr>
+        <w:rPr>
+          <w:lang w:val="en-US"/>
+        </w:rPr>
+      </w:pPr>
+      <w:r>
+        <w:rPr>
+          <w:lang w:val="en-US"/>
+        </w:rPr>
+        <w:t>This example creates new Yammer group for each of the team site. We could actually also create new OpenGraph objects if that’s preferred. Either way the group or OpenGraph object is visible also on the Yammer side as follows and any updates from either side is updated to the feed.</w:t>
+      </w:r>
+      <w:r>
+        <w:rPr>
+          <w:lang w:val="en-US"/>
+        </w:rPr>
+        <w:t xml:space="preserve"> Here’s what gets created to the Yammer side as result of the site provisioning. </w:t>
+      </w:r>
+    </w:p>
+    <w:p>
+      <w:pPr>
+        <w:rPr>
+          <w:lang w:val="en-US"/>
+        </w:rPr>
+      </w:pPr>
+      <w:r>
+        <w:rPr>
+          <w:noProof/>
+          <w:lang w:val="en-US"/>
+        </w:rPr>
+        <w:lastRenderedPageBreak/>
+        <w:drawing>
+          <wp:inline distT="0" distB="0" distL="0" distR="0" wp14:anchorId="3732AF51" wp14:editId="730711DE">
+            <wp:extent cx="4961031" cy="3190875"/>
+            <wp:effectExtent l="0" t="0" r="0" b="0"/>
+            <wp:docPr id="8" name="Picture 8"/>
+            <wp:cNvGraphicFramePr>
+              <a:graphicFrameLocks xmlns:a="http://schemas.openxmlformats.org/drawingml/2006/main" noChangeAspect="1"/>
+            </wp:cNvGraphicFramePr>
+            <a:graphic xmlns:a="http://schemas.openxmlformats.org/drawingml/2006/main">
+              <a:graphicData uri="http://schemas.openxmlformats.org/drawingml/2006/picture">
+                <pic:pic xmlns:pic="http://schemas.openxmlformats.org/drawingml/2006/picture">
+                  <pic:nvPicPr>
+                    <pic:cNvPr id="1" name=""/>
+                    <pic:cNvPicPr/>
+                  </pic:nvPicPr>
+                  <pic:blipFill>
+                    <a:blip r:embed="rId16"/>
+                    <a:stretch>
+                      <a:fillRect/>
+                    </a:stretch>
+                  </pic:blipFill>
+                  <pic:spPr>
+                    <a:xfrm>
+                      <a:off x="0" y="0"/>
                       <a:ext cx="4963896" cy="3192718"/>
                     </a:xfrm>
                     <a:prstGeom prst="rect">
@@ -1347,7 +1239,6 @@
           <w:lang w:val="en-US"/>
         </w:rPr>
       </w:pPr>
-      <w:proofErr w:type="gramStart"/>
       <w:r>
         <w:rPr>
           <w:rFonts w:ascii="Consolas" w:hAnsi="Consolas" w:cs="Consolas"/>
@@ -1359,7 +1250,6 @@
         </w:rPr>
         <w:t>public</w:t>
       </w:r>
-      <w:proofErr w:type="gramEnd"/>
       <w:r>
         <w:rPr>
           <w:rFonts w:ascii="Consolas" w:hAnsi="Consolas" w:cs="Consolas"/>
@@ -1391,31 +1281,7 @@
           <w:highlight w:val="white"/>
           <w:lang w:val="en-US"/>
         </w:rPr>
-        <w:t xml:space="preserve"> </w:t>
-      </w:r>
-      <w:proofErr w:type="spellStart"/>
-      <w:r>
-        <w:rPr>
-          <w:rFonts w:ascii="Consolas" w:hAnsi="Consolas" w:cs="Consolas"/>
-          <w:color w:val="000000"/>
-          <w:sz w:val="19"/>
-          <w:szCs w:val="19"/>
-          <w:highlight w:val="white"/>
-          <w:lang w:val="en-US"/>
-        </w:rPr>
-        <w:t>CreateSubSite</w:t>
-      </w:r>
-      <w:proofErr w:type="spellEnd"/>
-      <w:r>
-        <w:rPr>
-          <w:rFonts w:ascii="Consolas" w:hAnsi="Consolas" w:cs="Consolas"/>
-          <w:color w:val="000000"/>
-          <w:sz w:val="19"/>
-          <w:szCs w:val="19"/>
-          <w:highlight w:val="white"/>
-          <w:lang w:val="en-US"/>
-        </w:rPr>
-        <w:t>(</w:t>
+        <w:t xml:space="preserve"> CreateSubSite(</w:t>
       </w:r>
       <w:r>
         <w:rPr>
@@ -1437,31 +1303,7 @@
           <w:highlight w:val="white"/>
           <w:lang w:val="en-US"/>
         </w:rPr>
-        <w:t xml:space="preserve"> </w:t>
-      </w:r>
-      <w:proofErr w:type="spellStart"/>
-      <w:r>
-        <w:rPr>
-          <w:rFonts w:ascii="Consolas" w:hAnsi="Consolas" w:cs="Consolas"/>
-          <w:color w:val="000000"/>
-          <w:sz w:val="19"/>
-          <w:szCs w:val="19"/>
-          <w:highlight w:val="white"/>
-          <w:lang w:val="en-US"/>
-        </w:rPr>
-        <w:t>hostWeb</w:t>
-      </w:r>
-      <w:proofErr w:type="spellEnd"/>
-      <w:r>
-        <w:rPr>
-          <w:rFonts w:ascii="Consolas" w:hAnsi="Consolas" w:cs="Consolas"/>
-          <w:color w:val="000000"/>
-          <w:sz w:val="19"/>
-          <w:szCs w:val="19"/>
-          <w:highlight w:val="white"/>
-          <w:lang w:val="en-US"/>
-        </w:rPr>
-        <w:t xml:space="preserve">, </w:t>
+        <w:t xml:space="preserve"> hostWeb, </w:t>
       </w:r>
       <w:r>
         <w:rPr>
@@ -1483,31 +1325,7 @@
           <w:highlight w:val="white"/>
           <w:lang w:val="en-US"/>
         </w:rPr>
-        <w:t xml:space="preserve"> </w:t>
-      </w:r>
-      <w:proofErr w:type="spellStart"/>
-      <w:r>
-        <w:rPr>
-          <w:rFonts w:ascii="Consolas" w:hAnsi="Consolas" w:cs="Consolas"/>
-          <w:color w:val="000000"/>
-          <w:sz w:val="19"/>
-          <w:szCs w:val="19"/>
-          <w:highlight w:val="white"/>
-          <w:lang w:val="en-US"/>
-        </w:rPr>
-        <w:t>url</w:t>
-      </w:r>
-      <w:proofErr w:type="spellEnd"/>
-      <w:r>
-        <w:rPr>
-          <w:rFonts w:ascii="Consolas" w:hAnsi="Consolas" w:cs="Consolas"/>
-          <w:color w:val="000000"/>
-          <w:sz w:val="19"/>
-          <w:szCs w:val="19"/>
-          <w:highlight w:val="white"/>
-          <w:lang w:val="en-US"/>
-        </w:rPr>
-        <w:t xml:space="preserve">, </w:t>
+        <w:t xml:space="preserve"> url, </w:t>
       </w:r>
       <w:r>
         <w:rPr>
@@ -1558,7 +1376,6 @@
         </w:rPr>
         <w:t xml:space="preserve">                            </w:t>
       </w:r>
-      <w:proofErr w:type="gramStart"/>
       <w:r>
         <w:rPr>
           <w:rFonts w:ascii="Consolas" w:hAnsi="Consolas" w:cs="Consolas"/>
@@ -1570,7 +1387,6 @@
         </w:rPr>
         <w:t>string</w:t>
       </w:r>
-      <w:proofErr w:type="gramEnd"/>
       <w:r>
         <w:rPr>
           <w:rFonts w:ascii="Consolas" w:hAnsi="Consolas" w:cs="Consolas"/>
@@ -1624,31 +1440,7 @@
           <w:highlight w:val="white"/>
           <w:lang w:val="en-US"/>
         </w:rPr>
-        <w:t xml:space="preserve"> </w:t>
-      </w:r>
-      <w:proofErr w:type="spellStart"/>
-      <w:r>
-        <w:rPr>
-          <w:rFonts w:ascii="Consolas" w:hAnsi="Consolas" w:cs="Consolas"/>
-          <w:color w:val="000000"/>
-          <w:sz w:val="19"/>
-          <w:szCs w:val="19"/>
-          <w:highlight w:val="white"/>
-          <w:lang w:val="en-US"/>
-        </w:rPr>
-        <w:t>yammerGroupName</w:t>
-      </w:r>
-      <w:proofErr w:type="spellEnd"/>
-      <w:r>
-        <w:rPr>
-          <w:rFonts w:ascii="Consolas" w:hAnsi="Consolas" w:cs="Consolas"/>
-          <w:color w:val="000000"/>
-          <w:sz w:val="19"/>
-          <w:szCs w:val="19"/>
-          <w:highlight w:val="white"/>
-          <w:lang w:val="en-US"/>
-        </w:rPr>
-        <w:t>)</w:t>
+        <w:t xml:space="preserve"> yammerGroupName)</w:t>
       </w:r>
     </w:p>
     <w:p>
@@ -1713,31 +1505,7 @@
           <w:highlight w:val="white"/>
           <w:lang w:val="en-US"/>
         </w:rPr>
-        <w:t xml:space="preserve">// </w:t>
-      </w:r>
-      <w:proofErr w:type="gramStart"/>
-      <w:r>
-        <w:rPr>
-          <w:rFonts w:ascii="Consolas" w:hAnsi="Consolas" w:cs="Consolas"/>
-          <w:color w:val="008000"/>
-          <w:sz w:val="19"/>
-          <w:szCs w:val="19"/>
-          <w:highlight w:val="white"/>
-          <w:lang w:val="en-US"/>
-        </w:rPr>
-        <w:t>Create</w:t>
-      </w:r>
-      <w:proofErr w:type="gramEnd"/>
-      <w:r>
-        <w:rPr>
-          <w:rFonts w:ascii="Consolas" w:hAnsi="Consolas" w:cs="Consolas"/>
-          <w:color w:val="008000"/>
-          <w:sz w:val="19"/>
-          <w:szCs w:val="19"/>
-          <w:highlight w:val="white"/>
-          <w:lang w:val="en-US"/>
-        </w:rPr>
-        <w:t xml:space="preserve"> new sub site</w:t>
+        <w:t>// Create new sub site</w:t>
       </w:r>
     </w:p>
     <w:p>
@@ -1786,92 +1554,7 @@
           <w:highlight w:val="white"/>
           <w:lang w:val="en-US"/>
         </w:rPr>
-        <w:t xml:space="preserve"> </w:t>
-      </w:r>
-      <w:proofErr w:type="spellStart"/>
-      <w:r>
-        <w:rPr>
-          <w:rFonts w:ascii="Consolas" w:hAnsi="Consolas" w:cs="Consolas"/>
-          <w:color w:val="000000"/>
-          <w:sz w:val="19"/>
-          <w:szCs w:val="19"/>
-          <w:highlight w:val="white"/>
-          <w:lang w:val="en-US"/>
-        </w:rPr>
-        <w:t>newWeb</w:t>
-      </w:r>
-      <w:proofErr w:type="spellEnd"/>
-      <w:r>
-        <w:rPr>
-          <w:rFonts w:ascii="Consolas" w:hAnsi="Consolas" w:cs="Consolas"/>
-          <w:color w:val="000000"/>
-          <w:sz w:val="19"/>
-          <w:szCs w:val="19"/>
-          <w:highlight w:val="white"/>
-          <w:lang w:val="en-US"/>
-        </w:rPr>
-        <w:t xml:space="preserve"> = </w:t>
-      </w:r>
-      <w:proofErr w:type="spellStart"/>
-      <w:proofErr w:type="gramStart"/>
-      <w:r>
-        <w:rPr>
-          <w:rFonts w:ascii="Consolas" w:hAnsi="Consolas" w:cs="Consolas"/>
-          <w:color w:val="000000"/>
-          <w:sz w:val="19"/>
-          <w:szCs w:val="19"/>
-          <w:highlight w:val="white"/>
-          <w:lang w:val="en-US"/>
-        </w:rPr>
-        <w:t>hostWeb.CreateSite</w:t>
-      </w:r>
-      <w:proofErr w:type="spellEnd"/>
-      <w:r>
-        <w:rPr>
-          <w:rFonts w:ascii="Consolas" w:hAnsi="Consolas" w:cs="Consolas"/>
-          <w:color w:val="000000"/>
-          <w:sz w:val="19"/>
-          <w:szCs w:val="19"/>
-          <w:highlight w:val="white"/>
-          <w:lang w:val="en-US"/>
-        </w:rPr>
-        <w:t>(</w:t>
-      </w:r>
-      <w:proofErr w:type="gramEnd"/>
-      <w:r>
-        <w:rPr>
-          <w:rFonts w:ascii="Consolas" w:hAnsi="Consolas" w:cs="Consolas"/>
-          <w:color w:val="000000"/>
-          <w:sz w:val="19"/>
-          <w:szCs w:val="19"/>
-          <w:highlight w:val="white"/>
-          <w:lang w:val="en-US"/>
-        </w:rPr>
-        <w:t xml:space="preserve">title, </w:t>
-      </w:r>
-      <w:proofErr w:type="spellStart"/>
-      <w:r>
-        <w:rPr>
-          <w:rFonts w:ascii="Consolas" w:hAnsi="Consolas" w:cs="Consolas"/>
-          <w:color w:val="000000"/>
-          <w:sz w:val="19"/>
-          <w:szCs w:val="19"/>
-          <w:highlight w:val="white"/>
-          <w:lang w:val="en-US"/>
-        </w:rPr>
-        <w:t>url</w:t>
-      </w:r>
-      <w:proofErr w:type="spellEnd"/>
-      <w:r>
-        <w:rPr>
-          <w:rFonts w:ascii="Consolas" w:hAnsi="Consolas" w:cs="Consolas"/>
-          <w:color w:val="000000"/>
-          <w:sz w:val="19"/>
-          <w:szCs w:val="19"/>
-          <w:highlight w:val="white"/>
-          <w:lang w:val="en-US"/>
-        </w:rPr>
-        <w:t>, description, template, 1033);</w:t>
+        <w:t xml:space="preserve"> newWeb = hostWeb.CreateSite(title, url, description, template, 1033);</w:t>
       </w:r>
     </w:p>
     <w:p>
@@ -1952,57 +1635,7 @@
           <w:highlight w:val="white"/>
           <w:lang w:val="en-US"/>
         </w:rPr>
-        <w:t xml:space="preserve">    </w:t>
-      </w:r>
-      <w:proofErr w:type="spellStart"/>
-      <w:proofErr w:type="gramStart"/>
-      <w:r>
-        <w:rPr>
-          <w:rFonts w:ascii="Consolas" w:hAnsi="Consolas" w:cs="Consolas"/>
-          <w:color w:val="000000"/>
-          <w:sz w:val="19"/>
-          <w:szCs w:val="19"/>
-          <w:highlight w:val="white"/>
-          <w:lang w:val="en-US"/>
-        </w:rPr>
-        <w:t>newWeb.SetThemeToSubWeb</w:t>
-      </w:r>
-      <w:proofErr w:type="spellEnd"/>
-      <w:r>
-        <w:rPr>
-          <w:rFonts w:ascii="Consolas" w:hAnsi="Consolas" w:cs="Consolas"/>
-          <w:color w:val="000000"/>
-          <w:sz w:val="19"/>
-          <w:szCs w:val="19"/>
-          <w:highlight w:val="white"/>
-          <w:lang w:val="en-US"/>
-        </w:rPr>
-        <w:t>(</w:t>
-      </w:r>
-      <w:proofErr w:type="spellStart"/>
-      <w:proofErr w:type="gramEnd"/>
-      <w:r>
-        <w:rPr>
-          <w:rFonts w:ascii="Consolas" w:hAnsi="Consolas" w:cs="Consolas"/>
-          <w:color w:val="000000"/>
-          <w:sz w:val="19"/>
-          <w:szCs w:val="19"/>
-          <w:highlight w:val="white"/>
-          <w:lang w:val="en-US"/>
-        </w:rPr>
-        <w:t>hostWeb</w:t>
-      </w:r>
-      <w:proofErr w:type="spellEnd"/>
-      <w:r>
-        <w:rPr>
-          <w:rFonts w:ascii="Consolas" w:hAnsi="Consolas" w:cs="Consolas"/>
-          <w:color w:val="000000"/>
-          <w:sz w:val="19"/>
-          <w:szCs w:val="19"/>
-          <w:highlight w:val="white"/>
-          <w:lang w:val="en-US"/>
-        </w:rPr>
-        <w:t xml:space="preserve">, </w:t>
+        <w:t xml:space="preserve">    newWeb.SetThemeToSubWeb(hostWeb, </w:t>
       </w:r>
       <w:r>
         <w:rPr>
@@ -2078,31 +1711,7 @@
           <w:highlight w:val="white"/>
           <w:lang w:val="en-US"/>
         </w:rPr>
-        <w:t>//Remove the "</w:t>
-      </w:r>
-      <w:proofErr w:type="spellStart"/>
-      <w:r>
-        <w:rPr>
-          <w:rFonts w:ascii="Consolas" w:hAnsi="Consolas" w:cs="Consolas"/>
-          <w:color w:val="008000"/>
-          <w:sz w:val="19"/>
-          <w:szCs w:val="19"/>
-          <w:highlight w:val="white"/>
-          <w:lang w:val="en-US"/>
-        </w:rPr>
-        <w:t>NewsFeed</w:t>
-      </w:r>
-      <w:proofErr w:type="spellEnd"/>
-      <w:r>
-        <w:rPr>
-          <w:rFonts w:ascii="Consolas" w:hAnsi="Consolas" w:cs="Consolas"/>
-          <w:color w:val="008000"/>
-          <w:sz w:val="19"/>
-          <w:szCs w:val="19"/>
-          <w:highlight w:val="white"/>
-          <w:lang w:val="en-US"/>
-        </w:rPr>
-        <w:t>" web part</w:t>
+        <w:t>//Remove the "NewsFeed" web part</w:t>
       </w:r>
     </w:p>
     <w:p>
@@ -2129,34 +1738,8 @@
           <w:highlight w:val="white"/>
           <w:lang w:val="en-US"/>
         </w:rPr>
-        <w:t xml:space="preserve">    </w:t>
-      </w:r>
-      <w:proofErr w:type="spellStart"/>
-      <w:proofErr w:type="gramStart"/>
-      <w:r>
-        <w:rPr>
-          <w:rFonts w:ascii="Consolas" w:hAnsi="Consolas" w:cs="Consolas"/>
-          <w:color w:val="000000"/>
-          <w:sz w:val="19"/>
-          <w:szCs w:val="19"/>
-          <w:highlight w:val="white"/>
-          <w:lang w:val="en-US"/>
-        </w:rPr>
-        <w:t>newWeb.DeleteWebPart</w:t>
-      </w:r>
-      <w:proofErr w:type="spellEnd"/>
-      <w:r>
-        <w:rPr>
-          <w:rFonts w:ascii="Consolas" w:hAnsi="Consolas" w:cs="Consolas"/>
-          <w:color w:val="000000"/>
-          <w:sz w:val="19"/>
-          <w:szCs w:val="19"/>
-          <w:highlight w:val="white"/>
-          <w:lang w:val="en-US"/>
-        </w:rPr>
-        <w:t>(</w:t>
-      </w:r>
-      <w:proofErr w:type="gramEnd"/>
+        <w:t xml:space="preserve">    newWeb.DeleteWebPart(</w:t>
+      </w:r>
       <w:r>
         <w:rPr>
           <w:rFonts w:ascii="Consolas" w:hAnsi="Consolas" w:cs="Consolas"/>
@@ -2166,31 +1749,7 @@
           <w:highlight w:val="white"/>
           <w:lang w:val="en-US"/>
         </w:rPr>
-        <w:t>"</w:t>
-      </w:r>
-      <w:proofErr w:type="spellStart"/>
-      <w:r>
-        <w:rPr>
-          <w:rFonts w:ascii="Consolas" w:hAnsi="Consolas" w:cs="Consolas"/>
-          <w:color w:val="A31515"/>
-          <w:sz w:val="19"/>
-          <w:szCs w:val="19"/>
-          <w:highlight w:val="white"/>
-          <w:lang w:val="en-US"/>
-        </w:rPr>
-        <w:t>SitePages</w:t>
-      </w:r>
-      <w:proofErr w:type="spellEnd"/>
-      <w:r>
-        <w:rPr>
-          <w:rFonts w:ascii="Consolas" w:hAnsi="Consolas" w:cs="Consolas"/>
-          <w:color w:val="A31515"/>
-          <w:sz w:val="19"/>
-          <w:szCs w:val="19"/>
-          <w:highlight w:val="white"/>
-          <w:lang w:val="en-US"/>
-        </w:rPr>
-        <w:t>"</w:t>
+        <w:t>"SitePages"</w:t>
       </w:r>
       <w:r>
         <w:rPr>
@@ -2328,7 +1887,6 @@
         </w:rPr>
         <w:t xml:space="preserve">    </w:t>
       </w:r>
-      <w:proofErr w:type="spellStart"/>
       <w:r>
         <w:rPr>
           <w:rFonts w:ascii="Consolas" w:hAnsi="Consolas" w:cs="Consolas"/>
@@ -2340,7 +1898,6 @@
         </w:rPr>
         <w:t>YammerGroup</w:t>
       </w:r>
-      <w:proofErr w:type="spellEnd"/>
       <w:r>
         <w:rPr>
           <w:rFonts w:ascii="Consolas" w:hAnsi="Consolas" w:cs="Consolas"/>
@@ -2379,8 +1936,6 @@
         </w:rPr>
         <w:t xml:space="preserve">        </w:t>
       </w:r>
-      <w:proofErr w:type="spellStart"/>
-      <w:proofErr w:type="gramStart"/>
       <w:r>
         <w:rPr>
           <w:rFonts w:ascii="Consolas" w:hAnsi="Consolas" w:cs="Consolas"/>
@@ -2401,34 +1956,19 @@
           <w:highlight w:val="white"/>
           <w:lang w:val="en-US"/>
         </w:rPr>
-        <w:t>.CreateYammerGroup</w:t>
-      </w:r>
-      <w:proofErr w:type="spellEnd"/>
-      <w:r>
-        <w:rPr>
-          <w:rFonts w:ascii="Consolas" w:hAnsi="Consolas" w:cs="Consolas"/>
-          <w:color w:val="000000"/>
-          <w:sz w:val="19"/>
-          <w:szCs w:val="19"/>
-          <w:highlight w:val="white"/>
-          <w:lang w:val="en-US"/>
-        </w:rPr>
-        <w:t>(</w:t>
-      </w:r>
-      <w:proofErr w:type="spellStart"/>
-      <w:proofErr w:type="gramEnd"/>
-      <w:r>
-        <w:rPr>
-          <w:rFonts w:ascii="Consolas" w:hAnsi="Consolas" w:cs="Consolas"/>
-          <w:color w:val="000000"/>
-          <w:sz w:val="19"/>
-          <w:szCs w:val="19"/>
-          <w:highlight w:val="white"/>
-          <w:lang w:val="en-US"/>
-        </w:rPr>
-        <w:t>yammerGroupName</w:t>
-      </w:r>
-      <w:proofErr w:type="spellEnd"/>
+        <w:t xml:space="preserve">.CreateYammerGroup(yammerGroupName, </w:t>
+      </w:r>
+      <w:r>
+        <w:rPr>
+          <w:rFonts w:ascii="Consolas" w:hAnsi="Consolas" w:cs="Consolas"/>
+          <w:color w:val="0000FF"/>
+          <w:sz w:val="19"/>
+          <w:szCs w:val="19"/>
+          <w:highlight w:val="white"/>
+          <w:lang w:val="en-US"/>
+        </w:rPr>
+        <w:t>true</w:t>
+      </w:r>
       <w:r>
         <w:rPr>
           <w:rFonts w:ascii="Consolas" w:hAnsi="Consolas" w:cs="Consolas"/>
@@ -2443,29 +1983,6 @@
       <w:r>
         <w:rPr>
           <w:rFonts w:ascii="Consolas" w:hAnsi="Consolas" w:cs="Consolas"/>
-          <w:color w:val="0000FF"/>
-          <w:sz w:val="19"/>
-          <w:szCs w:val="19"/>
-          <w:highlight w:val="white"/>
-          <w:lang w:val="en-US"/>
-        </w:rPr>
-        <w:t>true</w:t>
-      </w:r>
-      <w:r>
-        <w:rPr>
-          <w:rFonts w:ascii="Consolas" w:hAnsi="Consolas" w:cs="Consolas"/>
-          <w:color w:val="000000"/>
-          <w:sz w:val="19"/>
-          <w:szCs w:val="19"/>
-          <w:highlight w:val="white"/>
-          <w:lang w:val="en-US"/>
-        </w:rPr>
-        <w:t xml:space="preserve">, </w:t>
-      </w:r>
-      <w:proofErr w:type="spellStart"/>
-      <w:r>
-        <w:rPr>
-          <w:rFonts w:ascii="Consolas" w:hAnsi="Consolas" w:cs="Consolas"/>
           <w:color w:val="2B91AF"/>
           <w:sz w:val="19"/>
           <w:szCs w:val="19"/>
@@ -2483,19 +2000,7 @@
           <w:highlight w:val="white"/>
           <w:lang w:val="en-US"/>
         </w:rPr>
-        <w:t>.AppSettings</w:t>
-      </w:r>
-      <w:proofErr w:type="spellEnd"/>
-      <w:r>
-        <w:rPr>
-          <w:rFonts w:ascii="Consolas" w:hAnsi="Consolas" w:cs="Consolas"/>
-          <w:color w:val="000000"/>
-          <w:sz w:val="19"/>
-          <w:szCs w:val="19"/>
-          <w:highlight w:val="white"/>
-          <w:lang w:val="en-US"/>
-        </w:rPr>
-        <w:t>[</w:t>
+        <w:t>.AppSettings[</w:t>
       </w:r>
       <w:r>
         <w:rPr>
@@ -2506,31 +2011,7 @@
           <w:highlight w:val="white"/>
           <w:lang w:val="en-US"/>
         </w:rPr>
-        <w:t>"</w:t>
-      </w:r>
-      <w:proofErr w:type="spellStart"/>
-      <w:r>
-        <w:rPr>
-          <w:rFonts w:ascii="Consolas" w:hAnsi="Consolas" w:cs="Consolas"/>
-          <w:color w:val="A31515"/>
-          <w:sz w:val="19"/>
-          <w:szCs w:val="19"/>
-          <w:highlight w:val="white"/>
-          <w:lang w:val="en-US"/>
-        </w:rPr>
-        <w:t>YammerAccessToken</w:t>
-      </w:r>
-      <w:proofErr w:type="spellEnd"/>
-      <w:r>
-        <w:rPr>
-          <w:rFonts w:ascii="Consolas" w:hAnsi="Consolas" w:cs="Consolas"/>
-          <w:color w:val="A31515"/>
-          <w:sz w:val="19"/>
-          <w:szCs w:val="19"/>
-          <w:highlight w:val="white"/>
-          <w:lang w:val="en-US"/>
-        </w:rPr>
-        <w:t>"</w:t>
+        <w:t>"YammerAccessToken"</w:t>
       </w:r>
       <w:r>
         <w:rPr>
@@ -2608,7 +2089,6 @@
         </w:rPr>
         <w:t xml:space="preserve">    </w:t>
       </w:r>
-      <w:proofErr w:type="spellStart"/>
       <w:r>
         <w:rPr>
           <w:rFonts w:ascii="Consolas" w:hAnsi="Consolas" w:cs="Consolas"/>
@@ -2620,44 +2100,17 @@
         </w:rPr>
         <w:t>WebPartEntity</w:t>
       </w:r>
-      <w:proofErr w:type="spellEnd"/>
-      <w:r>
-        <w:rPr>
-          <w:rFonts w:ascii="Consolas" w:hAnsi="Consolas" w:cs="Consolas"/>
-          <w:color w:val="000000"/>
-          <w:sz w:val="19"/>
-          <w:szCs w:val="19"/>
-          <w:highlight w:val="white"/>
-          <w:lang w:val="en-US"/>
-        </w:rPr>
-        <w:t xml:space="preserve"> </w:t>
-      </w:r>
-      <w:proofErr w:type="spellStart"/>
-      <w:r>
-        <w:rPr>
-          <w:rFonts w:ascii="Consolas" w:hAnsi="Consolas" w:cs="Consolas"/>
-          <w:color w:val="000000"/>
-          <w:sz w:val="19"/>
-          <w:szCs w:val="19"/>
-          <w:highlight w:val="white"/>
-          <w:lang w:val="en-US"/>
-        </w:rPr>
-        <w:t>wpYammer</w:t>
-      </w:r>
-      <w:proofErr w:type="spellEnd"/>
-      <w:r>
-        <w:rPr>
-          <w:rFonts w:ascii="Consolas" w:hAnsi="Consolas" w:cs="Consolas"/>
-          <w:color w:val="000000"/>
-          <w:sz w:val="19"/>
-          <w:szCs w:val="19"/>
-          <w:highlight w:val="white"/>
-          <w:lang w:val="en-US"/>
-        </w:rPr>
-        <w:t xml:space="preserve"> = </w:t>
-      </w:r>
-      <w:proofErr w:type="spellStart"/>
-      <w:proofErr w:type="gramStart"/>
+      <w:r>
+        <w:rPr>
+          <w:rFonts w:ascii="Consolas" w:hAnsi="Consolas" w:cs="Consolas"/>
+          <w:color w:val="000000"/>
+          <w:sz w:val="19"/>
+          <w:szCs w:val="19"/>
+          <w:highlight w:val="white"/>
+          <w:lang w:val="en-US"/>
+        </w:rPr>
+        <w:t xml:space="preserve"> wpYammer = </w:t>
+      </w:r>
       <w:r>
         <w:rPr>
           <w:rFonts w:ascii="Consolas" w:hAnsi="Consolas" w:cs="Consolas"/>
@@ -2678,44 +2131,7 @@
           <w:highlight w:val="white"/>
           <w:lang w:val="en-US"/>
         </w:rPr>
-        <w:t>.GetYammerGroupDiscussionPart</w:t>
-      </w:r>
-      <w:proofErr w:type="spellEnd"/>
-      <w:r>
-        <w:rPr>
-          <w:rFonts w:ascii="Consolas" w:hAnsi="Consolas" w:cs="Consolas"/>
-          <w:color w:val="000000"/>
-          <w:sz w:val="19"/>
-          <w:szCs w:val="19"/>
-          <w:highlight w:val="white"/>
-          <w:lang w:val="en-US"/>
-        </w:rPr>
-        <w:t>(</w:t>
-      </w:r>
-      <w:proofErr w:type="spellStart"/>
-      <w:proofErr w:type="gramEnd"/>
-      <w:r>
-        <w:rPr>
-          <w:rFonts w:ascii="Consolas" w:hAnsi="Consolas" w:cs="Consolas"/>
-          <w:color w:val="000000"/>
-          <w:sz w:val="19"/>
-          <w:szCs w:val="19"/>
-          <w:highlight w:val="white"/>
-          <w:lang w:val="en-US"/>
-        </w:rPr>
-        <w:t>group.network_name</w:t>
-      </w:r>
-      <w:proofErr w:type="spellEnd"/>
-      <w:r>
-        <w:rPr>
-          <w:rFonts w:ascii="Consolas" w:hAnsi="Consolas" w:cs="Consolas"/>
-          <w:color w:val="000000"/>
-          <w:sz w:val="19"/>
-          <w:szCs w:val="19"/>
-          <w:highlight w:val="white"/>
-          <w:lang w:val="en-US"/>
-        </w:rPr>
-        <w:t xml:space="preserve">, group.id, </w:t>
+        <w:t xml:space="preserve">.GetYammerGroupDiscussionPart(group.network_name, group.id, </w:t>
       </w:r>
       <w:r>
         <w:rPr>
@@ -2798,31 +2214,7 @@
           <w:highlight w:val="white"/>
           <w:lang w:val="en-US"/>
         </w:rPr>
-        <w:t xml:space="preserve">// </w:t>
-      </w:r>
-      <w:proofErr w:type="gramStart"/>
-      <w:r>
-        <w:rPr>
-          <w:rFonts w:ascii="Consolas" w:hAnsi="Consolas" w:cs="Consolas"/>
-          <w:color w:val="008000"/>
-          <w:sz w:val="19"/>
-          <w:szCs w:val="19"/>
-          <w:highlight w:val="white"/>
-          <w:lang w:val="en-US"/>
-        </w:rPr>
-        <w:t>Add</w:t>
-      </w:r>
-      <w:proofErr w:type="gramEnd"/>
-      <w:r>
-        <w:rPr>
-          <w:rFonts w:ascii="Consolas" w:hAnsi="Consolas" w:cs="Consolas"/>
-          <w:color w:val="008000"/>
-          <w:sz w:val="19"/>
-          <w:szCs w:val="19"/>
-          <w:highlight w:val="white"/>
-          <w:lang w:val="en-US"/>
-        </w:rPr>
-        <w:t xml:space="preserve"> Yammer web part to the page</w:t>
+        <w:t>// Add Yammer web part to the page</w:t>
       </w:r>
     </w:p>
     <w:p>
@@ -2849,34 +2241,8 @@
           <w:highlight w:val="white"/>
           <w:lang w:val="en-US"/>
         </w:rPr>
-        <w:t xml:space="preserve">    </w:t>
-      </w:r>
-      <w:proofErr w:type="spellStart"/>
-      <w:proofErr w:type="gramStart"/>
-      <w:r>
-        <w:rPr>
-          <w:rFonts w:ascii="Consolas" w:hAnsi="Consolas" w:cs="Consolas"/>
-          <w:color w:val="000000"/>
-          <w:sz w:val="19"/>
-          <w:szCs w:val="19"/>
-          <w:highlight w:val="white"/>
-          <w:lang w:val="en-US"/>
-        </w:rPr>
-        <w:t>newWeb.AddWebPartToWikiPage</w:t>
-      </w:r>
-      <w:proofErr w:type="spellEnd"/>
-      <w:r>
-        <w:rPr>
-          <w:rFonts w:ascii="Consolas" w:hAnsi="Consolas" w:cs="Consolas"/>
-          <w:color w:val="000000"/>
-          <w:sz w:val="19"/>
-          <w:szCs w:val="19"/>
-          <w:highlight w:val="white"/>
-          <w:lang w:val="en-US"/>
-        </w:rPr>
-        <w:t>(</w:t>
-      </w:r>
-      <w:proofErr w:type="gramEnd"/>
+        <w:t xml:space="preserve">    newWeb.AddWebPartToWikiPage(</w:t>
+      </w:r>
       <w:r>
         <w:rPr>
           <w:rFonts w:ascii="Consolas" w:hAnsi="Consolas" w:cs="Consolas"/>
@@ -2886,66 +2252,18 @@
           <w:highlight w:val="white"/>
           <w:lang w:val="en-US"/>
         </w:rPr>
-        <w:t>"</w:t>
-      </w:r>
-      <w:proofErr w:type="spellStart"/>
-      <w:r>
-        <w:rPr>
-          <w:rFonts w:ascii="Consolas" w:hAnsi="Consolas" w:cs="Consolas"/>
-          <w:color w:val="A31515"/>
-          <w:sz w:val="19"/>
-          <w:szCs w:val="19"/>
-          <w:highlight w:val="white"/>
-          <w:lang w:val="en-US"/>
-        </w:rPr>
-        <w:t>SitePages</w:t>
-      </w:r>
-      <w:proofErr w:type="spellEnd"/>
-      <w:r>
-        <w:rPr>
-          <w:rFonts w:ascii="Consolas" w:hAnsi="Consolas" w:cs="Consolas"/>
-          <w:color w:val="A31515"/>
-          <w:sz w:val="19"/>
-          <w:szCs w:val="19"/>
-          <w:highlight w:val="white"/>
-          <w:lang w:val="en-US"/>
-        </w:rPr>
-        <w:t>"</w:t>
-      </w:r>
-      <w:r>
-        <w:rPr>
-          <w:rFonts w:ascii="Consolas" w:hAnsi="Consolas" w:cs="Consolas"/>
-          <w:color w:val="000000"/>
-          <w:sz w:val="19"/>
-          <w:szCs w:val="19"/>
-          <w:highlight w:val="white"/>
-          <w:lang w:val="en-US"/>
-        </w:rPr>
-        <w:t xml:space="preserve">, </w:t>
-      </w:r>
-      <w:proofErr w:type="spellStart"/>
-      <w:r>
-        <w:rPr>
-          <w:rFonts w:ascii="Consolas" w:hAnsi="Consolas" w:cs="Consolas"/>
-          <w:color w:val="000000"/>
-          <w:sz w:val="19"/>
-          <w:szCs w:val="19"/>
-          <w:highlight w:val="white"/>
-          <w:lang w:val="en-US"/>
-        </w:rPr>
-        <w:t>wpYammer</w:t>
-      </w:r>
-      <w:proofErr w:type="spellEnd"/>
-      <w:r>
-        <w:rPr>
-          <w:rFonts w:ascii="Consolas" w:hAnsi="Consolas" w:cs="Consolas"/>
-          <w:color w:val="000000"/>
-          <w:sz w:val="19"/>
-          <w:szCs w:val="19"/>
-          <w:highlight w:val="white"/>
-          <w:lang w:val="en-US"/>
-        </w:rPr>
-        <w:t xml:space="preserve">, </w:t>
+        <w:t>"SitePages"</w:t>
+      </w:r>
+      <w:r>
+        <w:rPr>
+          <w:rFonts w:ascii="Consolas" w:hAnsi="Consolas" w:cs="Consolas"/>
+          <w:color w:val="000000"/>
+          <w:sz w:val="19"/>
+          <w:szCs w:val="19"/>
+          <w:highlight w:val="white"/>
+          <w:lang w:val="en-US"/>
+        </w:rPr>
+        <w:t xml:space="preserve">, wpYammer, </w:t>
       </w:r>
       <w:r>
         <w:rPr>
@@ -3015,7 +2333,7 @@
       </w:r>
     </w:p>
     <w:sectPr>
-      <w:headerReference w:type="default" r:id="rId16"/>
+      <w:headerReference w:type="default" r:id="rId17"/>
       <w:pgSz w:w="11906" w:h="16838"/>
       <w:pgMar w:top="1417" w:right="1417" w:bottom="1417" w:left="1417" w:header="708" w:footer="708" w:gutter="0"/>
       <w:cols w:space="708"/>
@@ -3026,7 +2344,7 @@
 </file>
 
 <file path=word/endnotes.xml><?xml version="1.0" encoding="utf-8"?>
-<w:endnotes xmlns:wpc="http://schemas.microsoft.com/office/word/2010/wordprocessingCanvas" xmlns:mc="http://schemas.openxmlformats.org/markup-compatibility/2006" xmlns:o="urn:schemas-microsoft-com:office:office" xmlns:r="http://schemas.openxmlformats.org/officeDocument/2006/relationships" xmlns:m="http://schemas.openxmlformats.org/officeDocument/2006/math" xmlns:v="urn:schemas-microsoft-com:vml" xmlns:wp14="http://schemas.microsoft.com/office/word/2010/wordprocessingDrawing" xmlns:wp="http://schemas.openxmlformats.org/drawingml/2006/wordprocessingDrawing" xmlns:w10="urn:schemas-microsoft-com:office:word" xmlns:w="http://schemas.openxmlformats.org/wordprocessingml/2006/main" xmlns:w14="http://schemas.microsoft.com/office/word/2010/wordml" xmlns:w15="http://schemas.microsoft.com/office/word/2012/wordml" xmlns:wpg="http://schemas.microsoft.com/office/word/2010/wordprocessingGroup" xmlns:wpi="http://schemas.microsoft.com/office/word/2010/wordprocessingInk" xmlns:wne="http://schemas.microsoft.com/office/word/2006/wordml" xmlns:wps="http://schemas.microsoft.com/office/word/2010/wordprocessingShape" mc:Ignorable="w14 w15 wp14">
+<w:endnotes xmlns:wpc="http://schemas.microsoft.com/office/word/2010/wordprocessingCanvas" xmlns:mo="http://schemas.microsoft.com/office/mac/office/2008/main" xmlns:mc="http://schemas.openxmlformats.org/markup-compatibility/2006" xmlns:mv="urn:schemas-microsoft-com:mac:vml" xmlns:o="urn:schemas-microsoft-com:office:office" xmlns:r="http://schemas.openxmlformats.org/officeDocument/2006/relationships" xmlns:m="http://schemas.openxmlformats.org/officeDocument/2006/math" xmlns:v="urn:schemas-microsoft-com:vml" xmlns:wp14="http://schemas.microsoft.com/office/word/2010/wordprocessingDrawing" xmlns:wp="http://schemas.openxmlformats.org/drawingml/2006/wordprocessingDrawing" xmlns:w10="urn:schemas-microsoft-com:office:word" xmlns:w="http://schemas.openxmlformats.org/wordprocessingml/2006/main" xmlns:w14="http://schemas.microsoft.com/office/word/2010/wordml" xmlns:wpg="http://schemas.microsoft.com/office/word/2010/wordprocessingGroup" xmlns:wpi="http://schemas.microsoft.com/office/word/2010/wordprocessingInk" xmlns:wne="http://schemas.microsoft.com/office/word/2006/wordml" xmlns:wps="http://schemas.microsoft.com/office/word/2010/wordprocessingShape" mc:Ignorable="w14 wp14">
   <w:endnote w:type="separator" w:id="-1">
     <w:p>
       <w:pPr>
@@ -3058,7 +2376,7 @@
 </file>
 
 <file path=word/footnotes.xml><?xml version="1.0" encoding="utf-8"?>
-<w:footnotes xmlns:wpc="http://schemas.microsoft.com/office/word/2010/wordprocessingCanvas" xmlns:mc="http://schemas.openxmlformats.org/markup-compatibility/2006" xmlns:o="urn:schemas-microsoft-com:office:office" xmlns:r="http://schemas.openxmlformats.org/officeDocument/2006/relationships" xmlns:m="http://schemas.openxmlformats.org/officeDocument/2006/math" xmlns:v="urn:schemas-microsoft-com:vml" xmlns:wp14="http://schemas.microsoft.com/office/word/2010/wordprocessingDrawing" xmlns:wp="http://schemas.openxmlformats.org/drawingml/2006/wordprocessingDrawing" xmlns:w10="urn:schemas-microsoft-com:office:word" xmlns:w="http://schemas.openxmlformats.org/wordprocessingml/2006/main" xmlns:w14="http://schemas.microsoft.com/office/word/2010/wordml" xmlns:w15="http://schemas.microsoft.com/office/word/2012/wordml" xmlns:wpg="http://schemas.microsoft.com/office/word/2010/wordprocessingGroup" xmlns:wpi="http://schemas.microsoft.com/office/word/2010/wordprocessingInk" xmlns:wne="http://schemas.microsoft.com/office/word/2006/wordml" xmlns:wps="http://schemas.microsoft.com/office/word/2010/wordprocessingShape" mc:Ignorable="w14 w15 wp14">
+<w:footnotes xmlns:wpc="http://schemas.microsoft.com/office/word/2010/wordprocessingCanvas" xmlns:mo="http://schemas.microsoft.com/office/mac/office/2008/main" xmlns:mc="http://schemas.openxmlformats.org/markup-compatibility/2006" xmlns:mv="urn:schemas-microsoft-com:mac:vml" xmlns:o="urn:schemas-microsoft-com:office:office" xmlns:r="http://schemas.openxmlformats.org/officeDocument/2006/relationships" xmlns:m="http://schemas.openxmlformats.org/officeDocument/2006/math" xmlns:v="urn:schemas-microsoft-com:vml" xmlns:wp14="http://schemas.microsoft.com/office/word/2010/wordprocessingDrawing" xmlns:wp="http://schemas.openxmlformats.org/drawingml/2006/wordprocessingDrawing" xmlns:w10="urn:schemas-microsoft-com:office:word" xmlns:w="http://schemas.openxmlformats.org/wordprocessingml/2006/main" xmlns:w14="http://schemas.microsoft.com/office/word/2010/wordml" xmlns:wpg="http://schemas.microsoft.com/office/word/2010/wordprocessingGroup" xmlns:wpi="http://schemas.microsoft.com/office/word/2010/wordprocessingInk" xmlns:wne="http://schemas.microsoft.com/office/word/2006/wordml" xmlns:wps="http://schemas.microsoft.com/office/word/2010/wordprocessingShape" mc:Ignorable="w14 wp14">
   <w:footnote w:type="separator" w:id="-1">
     <w:p>
       <w:pPr>
@@ -3090,7 +2408,7 @@
 </file>
 
 <file path=word/header1.xml><?xml version="1.0" encoding="utf-8"?>
-<w:hdr xmlns:wpc="http://schemas.microsoft.com/office/word/2010/wordprocessingCanvas" xmlns:mc="http://schemas.openxmlformats.org/markup-compatibility/2006" xmlns:o="urn:schemas-microsoft-com:office:office" xmlns:r="http://schemas.openxmlformats.org/officeDocument/2006/relationships" xmlns:m="http://schemas.openxmlformats.org/officeDocument/2006/math" xmlns:v="urn:schemas-microsoft-com:vml" xmlns:wp14="http://schemas.microsoft.com/office/word/2010/wordprocessingDrawing" xmlns:wp="http://schemas.openxmlformats.org/drawingml/2006/wordprocessingDrawing" xmlns:w10="urn:schemas-microsoft-com:office:word" xmlns:w="http://schemas.openxmlformats.org/wordprocessingml/2006/main" xmlns:w14="http://schemas.microsoft.com/office/word/2010/wordml" xmlns:w15="http://schemas.microsoft.com/office/word/2012/wordml" xmlns:wpg="http://schemas.microsoft.com/office/word/2010/wordprocessingGroup" xmlns:wpi="http://schemas.microsoft.com/office/word/2010/wordprocessingInk" xmlns:wne="http://schemas.microsoft.com/office/word/2006/wordml" xmlns:wps="http://schemas.microsoft.com/office/word/2010/wordprocessingShape" mc:Ignorable="w14 w15 wp14">
+<w:hdr xmlns:wpc="http://schemas.microsoft.com/office/word/2010/wordprocessingCanvas" xmlns:mo="http://schemas.microsoft.com/office/mac/office/2008/main" xmlns:mc="http://schemas.openxmlformats.org/markup-compatibility/2006" xmlns:mv="urn:schemas-microsoft-com:mac:vml" xmlns:o="urn:schemas-microsoft-com:office:office" xmlns:r="http://schemas.openxmlformats.org/officeDocument/2006/relationships" xmlns:m="http://schemas.openxmlformats.org/officeDocument/2006/math" xmlns:v="urn:schemas-microsoft-com:vml" xmlns:wp14="http://schemas.microsoft.com/office/word/2010/wordprocessingDrawing" xmlns:wp="http://schemas.openxmlformats.org/drawingml/2006/wordprocessingDrawing" xmlns:w10="urn:schemas-microsoft-com:office:word" xmlns:w="http://schemas.openxmlformats.org/wordprocessingml/2006/main" xmlns:w14="http://schemas.microsoft.com/office/word/2010/wordml" xmlns:wpg="http://schemas.microsoft.com/office/word/2010/wordprocessingGroup" xmlns:wpi="http://schemas.microsoft.com/office/word/2010/wordprocessingInk" xmlns:wne="http://schemas.microsoft.com/office/word/2006/wordml" xmlns:wps="http://schemas.microsoft.com/office/word/2010/wordprocessingShape" mc:Ignorable="w14 wp14">
   <w:p>
     <w:pPr>
       <w:pStyle w:val="Header"/>
@@ -3180,7 +2498,7 @@
       <w:rPr>
         <w:noProof/>
       </w:rPr>
-      <w:t>5</w:t>
+      <w:t>2</w:t>
     </w:r>
     <w:r>
       <w:fldChar w:fldCharType="end"/>
@@ -3251,7 +2569,7 @@
             </wp:anchor>
           </w:drawing>
         </mc:Choice>
-        <mc:Fallback>
+        <mc:Fallback xmlns:w15="http://schemas.microsoft.com/office/word/2012/wordml">
           <w:pict>
             <v:line w14:anchorId="5E205C56" id="Straight Connector 6" o:spid="_x0000_s1026" style="position:absolute;flip:y;z-index:251658240;visibility:visible;mso-wrap-style:square;mso-width-percent:0;mso-height-percent:0;mso-wrap-distance-left:9pt;mso-wrap-distance-top:0;mso-wrap-distance-right:9pt;mso-wrap-distance-bottom:0;mso-position-horizontal:left;mso-position-horizontal-relative:margin;mso-position-vertical:absolute;mso-position-vertical-relative:text;mso-width-percent:0;mso-height-percent:0;mso-width-relative:margin;mso-height-relative:margin" from="0,7.65pt" to="464.25pt,7.65pt" o:gfxdata="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" strokecolor="#5b9bd5 [3204]" strokeweight=".5pt">
               <v:stroke joinstyle="miter"/>
@@ -3271,7 +2589,7 @@
 </file>
 
 <file path=word/numbering.xml><?xml version="1.0" encoding="utf-8"?>
-<w:numbering xmlns:wpc="http://schemas.microsoft.com/office/word/2010/wordprocessingCanvas" xmlns:mc="http://schemas.openxmlformats.org/markup-compatibility/2006" xmlns:o="urn:schemas-microsoft-com:office:office" xmlns:r="http://schemas.openxmlformats.org/officeDocument/2006/relationships" xmlns:m="http://schemas.openxmlformats.org/officeDocument/2006/math" xmlns:v="urn:schemas-microsoft-com:vml" xmlns:wp14="http://schemas.microsoft.com/office/word/2010/wordprocessingDrawing" xmlns:wp="http://schemas.openxmlformats.org/drawingml/2006/wordprocessingDrawing" xmlns:w10="urn:schemas-microsoft-com:office:word" xmlns:w="http://schemas.openxmlformats.org/wordprocessingml/2006/main" xmlns:w14="http://schemas.microsoft.com/office/word/2010/wordml" xmlns:w15="http://schemas.microsoft.com/office/word/2012/wordml" xmlns:wpg="http://schemas.microsoft.com/office/word/2010/wordprocessingGroup" xmlns:wpi="http://schemas.microsoft.com/office/word/2010/wordprocessingInk" xmlns:wne="http://schemas.microsoft.com/office/word/2006/wordml" xmlns:wps="http://schemas.microsoft.com/office/word/2010/wordprocessingShape" mc:Ignorable="w14 w15 wp14">
+<w:numbering xmlns:wpc="http://schemas.microsoft.com/office/word/2010/wordprocessingCanvas" xmlns:mo="http://schemas.microsoft.com/office/mac/office/2008/main" xmlns:mc="http://schemas.openxmlformats.org/markup-compatibility/2006" xmlns:mv="urn:schemas-microsoft-com:mac:vml" xmlns:o="urn:schemas-microsoft-com:office:office" xmlns:r="http://schemas.openxmlformats.org/officeDocument/2006/relationships" xmlns:m="http://schemas.openxmlformats.org/officeDocument/2006/math" xmlns:v="urn:schemas-microsoft-com:vml" xmlns:wp14="http://schemas.microsoft.com/office/word/2010/wordprocessingDrawing" xmlns:wp="http://schemas.openxmlformats.org/drawingml/2006/wordprocessingDrawing" xmlns:w10="urn:schemas-microsoft-com:office:word" xmlns:w="http://schemas.openxmlformats.org/wordprocessingml/2006/main" xmlns:w14="http://schemas.microsoft.com/office/word/2010/wordml" xmlns:wpg="http://schemas.microsoft.com/office/word/2010/wordprocessingGroup" xmlns:wpi="http://schemas.microsoft.com/office/word/2010/wordprocessingInk" xmlns:wne="http://schemas.microsoft.com/office/word/2006/wordml" xmlns:wps="http://schemas.microsoft.com/office/word/2010/wordprocessingShape" mc:Ignorable="w14 wp14">
   <w:abstractNum w:abstractNumId="0">
     <w:nsid w:val="176005FB"/>
     <w:multiLevelType w:val="hybridMultilevel"/>
@@ -3828,7 +3146,7 @@
 </file>
 
 <file path=word/styles.xml><?xml version="1.0" encoding="utf-8"?>
-<w:styles xmlns:mc="http://schemas.openxmlformats.org/markup-compatibility/2006" xmlns:r="http://schemas.openxmlformats.org/officeDocument/2006/relationships" xmlns:w="http://schemas.openxmlformats.org/wordprocessingml/2006/main" xmlns:w14="http://schemas.microsoft.com/office/word/2010/wordml" xmlns:w15="http://schemas.microsoft.com/office/word/2012/wordml" mc:Ignorable="w14 w15">
+<w:styles xmlns:mc="http://schemas.openxmlformats.org/markup-compatibility/2006" xmlns:r="http://schemas.openxmlformats.org/officeDocument/2006/relationships" xmlns:w="http://schemas.openxmlformats.org/wordprocessingml/2006/main" xmlns:w14="http://schemas.microsoft.com/office/word/2010/wordml" mc:Ignorable="w14">
   <w:docDefaults>
     <w:rPrDefault>
       <w:rPr>
@@ -3842,378 +3160,153 @@
       </w:pPr>
     </w:pPrDefault>
   </w:docDefaults>
-  <w:latentStyles w:defLockedState="0" w:defUIPriority="99" w:defSemiHidden="0" w:defUnhideWhenUsed="0" w:defQFormat="0" w:count="371">
-    <w:lsdException w:name="Normal" w:uiPriority="0" w:qFormat="1"/>
-    <w:lsdException w:name="heading 1" w:uiPriority="9" w:qFormat="1"/>
-    <w:lsdException w:name="heading 2" w:semiHidden="1" w:uiPriority="9" w:unhideWhenUsed="1" w:qFormat="1"/>
-    <w:lsdException w:name="heading 3" w:semiHidden="1" w:uiPriority="9" w:unhideWhenUsed="1" w:qFormat="1"/>
-    <w:lsdException w:name="heading 4" w:semiHidden="1" w:uiPriority="9" w:unhideWhenUsed="1" w:qFormat="1"/>
-    <w:lsdException w:name="heading 5" w:semiHidden="1" w:uiPriority="9" w:unhideWhenUsed="1" w:qFormat="1"/>
-    <w:lsdException w:name="heading 6" w:semiHidden="1" w:uiPriority="9" w:unhideWhenUsed="1" w:qFormat="1"/>
-    <w:lsdException w:name="heading 7" w:semiHidden="1" w:uiPriority="9" w:unhideWhenUsed="1" w:qFormat="1"/>
-    <w:lsdException w:name="heading 8" w:semiHidden="1" w:uiPriority="9" w:unhideWhenUsed="1" w:qFormat="1"/>
-    <w:lsdException w:name="heading 9" w:semiHidden="1" w:uiPriority="9" w:unhideWhenUsed="1" w:qFormat="1"/>
-    <w:lsdException w:name="index 1" w:semiHidden="1" w:unhideWhenUsed="1"/>
-    <w:lsdException w:name="index 2" w:semiHidden="1" w:unhideWhenUsed="1"/>
-    <w:lsdException w:name="index 3" w:semiHidden="1" w:unhideWhenUsed="1"/>
-    <w:lsdException w:name="index 4" w:semiHidden="1" w:unhideWhenUsed="1"/>
-    <w:lsdException w:name="index 5" w:semiHidden="1" w:unhideWhenUsed="1"/>
-    <w:lsdException w:name="index 6" w:semiHidden="1" w:unhideWhenUsed="1"/>
-    <w:lsdException w:name="index 7" w:semiHidden="1" w:unhideWhenUsed="1"/>
-    <w:lsdException w:name="index 8" w:semiHidden="1" w:unhideWhenUsed="1"/>
-    <w:lsdException w:name="index 9" w:semiHidden="1" w:unhideWhenUsed="1"/>
-    <w:lsdException w:name="toc 1" w:semiHidden="1" w:uiPriority="39" w:unhideWhenUsed="1"/>
-    <w:lsdException w:name="toc 2" w:semiHidden="1" w:uiPriority="39" w:unhideWhenUsed="1"/>
-    <w:lsdException w:name="toc 3" w:semiHidden="1" w:uiPriority="39" w:unhideWhenUsed="1"/>
-    <w:lsdException w:name="toc 4" w:semiHidden="1" w:uiPriority="39" w:unhideWhenUsed="1"/>
-    <w:lsdException w:name="toc 5" w:semiHidden="1" w:uiPriority="39" w:unhideWhenUsed="1"/>
-    <w:lsdException w:name="toc 6" w:semiHidden="1" w:uiPriority="39" w:unhideWhenUsed="1"/>
-    <w:lsdException w:name="toc 7" w:semiHidden="1" w:uiPriority="39" w:unhideWhenUsed="1"/>
-    <w:lsdException w:name="toc 8" w:semiHidden="1" w:uiPriority="39" w:unhideWhenUsed="1"/>
-    <w:lsdException w:name="toc 9" w:semiHidden="1" w:uiPriority="39" w:unhideWhenUsed="1"/>
-    <w:lsdException w:name="Normal Indent" w:semiHidden="1" w:unhideWhenUsed="1"/>
-    <w:lsdException w:name="footnote text" w:semiHidden="1" w:unhideWhenUsed="1"/>
-    <w:lsdException w:name="annotation text" w:semiHidden="1" w:unhideWhenUsed="1"/>
-    <w:lsdException w:name="header" w:semiHidden="1" w:unhideWhenUsed="1"/>
-    <w:lsdException w:name="footer" w:semiHidden="1" w:unhideWhenUsed="1"/>
-    <w:lsdException w:name="index heading" w:semiHidden="1" w:unhideWhenUsed="1"/>
-    <w:lsdException w:name="caption" w:semiHidden="1" w:uiPriority="35" w:unhideWhenUsed="1" w:qFormat="1"/>
-    <w:lsdException w:name="table of figures" w:semiHidden="1" w:unhideWhenUsed="1"/>
-    <w:lsdException w:name="envelope address" w:semiHidden="1" w:unhideWhenUsed="1"/>
-    <w:lsdException w:name="envelope return" w:semiHidden="1" w:unhideWhenUsed="1"/>
-    <w:lsdException w:name="footnote reference" w:semiHidden="1" w:unhideWhenUsed="1"/>
-    <w:lsdException w:name="annotation reference" w:semiHidden="1" w:unhideWhenUsed="1"/>
-    <w:lsdException w:name="line number" w:semiHidden="1" w:unhideWhenUsed="1"/>
-    <w:lsdException w:name="page number" w:semiHidden="1" w:unhideWhenUsed="1"/>
-    <w:lsdException w:name="endnote reference" w:semiHidden="1" w:unhideWhenUsed="1"/>
-    <w:lsdException w:name="endnote text" w:semiHidden="1" w:unhideWhenUsed="1"/>
-    <w:lsdException w:name="table of authorities" w:semiHidden="1" w:unhideWhenUsed="1"/>
-    <w:lsdException w:name="macro" w:semiHidden="1" w:unhideWhenUsed="1"/>
-    <w:lsdException w:name="toa heading" w:semiHidden="1" w:unhideWhenUsed="1"/>
-    <w:lsdException w:name="List" w:semiHidden="1" w:unhideWhenUsed="1"/>
-    <w:lsdException w:name="List Bullet" w:semiHidden="1" w:unhideWhenUsed="1"/>
-    <w:lsdException w:name="List Number" w:semiHidden="1" w:unhideWhenUsed="1"/>
-    <w:lsdException w:name="List 2" w:semiHidden="1" w:unhideWhenUsed="1"/>
-    <w:lsdException w:name="List 3" w:semiHidden="1" w:unhideWhenUsed="1"/>
-    <w:lsdException w:name="List 4" w:semiHidden="1" w:unhideWhenUsed="1"/>
-    <w:lsdException w:name="List 5" w:semiHidden="1" w:unhideWhenUsed="1"/>
-    <w:lsdException w:name="List Bullet 2" w:semiHidden="1" w:unhideWhenUsed="1"/>
-    <w:lsdException w:name="List Bullet 3" w:semiHidden="1" w:unhideWhenUsed="1"/>
-    <w:lsdException w:name="List Bullet 4" w:semiHidden="1" w:unhideWhenUsed="1"/>
-    <w:lsdException w:name="List Bullet 5" w:semiHidden="1" w:unhideWhenUsed="1"/>
-    <w:lsdException w:name="List Number 2" w:semiHidden="1" w:unhideWhenUsed="1"/>
-    <w:lsdException w:name="List Number 3" w:semiHidden="1" w:unhideWhenUsed="1"/>
-    <w:lsdException w:name="List Number 4" w:semiHidden="1" w:unhideWhenUsed="1"/>
-    <w:lsdException w:name="List Number 5" w:semiHidden="1" w:unhideWhenUsed="1"/>
-    <w:lsdException w:name="Title" w:uiPriority="10" w:qFormat="1"/>
-    <w:lsdException w:name="Closing" w:semiHidden="1" w:unhideWhenUsed="1"/>
-    <w:lsdException w:name="Signature" w:semiHidden="1" w:unhideWhenUsed="1"/>
-    <w:lsdException w:name="Default Paragraph Font" w:semiHidden="1" w:uiPriority="1" w:unhideWhenUsed="1"/>
-    <w:lsdException w:name="Body Text" w:semiHidden="1" w:unhideWhenUsed="1"/>
-    <w:lsdException w:name="Body Text Indent" w:semiHidden="1" w:unhideWhenUsed="1"/>
-    <w:lsdException w:name="List Continue" w:semiHidden="1" w:unhideWhenUsed="1"/>
-    <w:lsdException w:name="List Continue 2" w:semiHidden="1" w:unhideWhenUsed="1"/>
-    <w:lsdException w:name="List Continue 3" w:semiHidden="1" w:unhideWhenUsed="1"/>
-    <w:lsdException w:name="List Continue 4" w:semiHidden="1" w:unhideWhenUsed="1"/>
-    <w:lsdException w:name="List Continue 5" w:semiHidden="1" w:unhideWhenUsed="1"/>
-    <w:lsdException w:name="Message Header" w:semiHidden="1" w:unhideWhenUsed="1"/>
-    <w:lsdException w:name="Subtitle" w:uiPriority="11" w:qFormat="1"/>
-    <w:lsdException w:name="Salutation" w:semiHidden="1" w:unhideWhenUsed="1"/>
-    <w:lsdException w:name="Date" w:semiHidden="1" w:unhideWhenUsed="1"/>
-    <w:lsdException w:name="Body Text First Indent" w:semiHidden="1" w:unhideWhenUsed="1"/>
-    <w:lsdException w:name="Body Text First Indent 2" w:semiHidden="1" w:unhideWhenUsed="1"/>
-    <w:lsdException w:name="Note Heading" w:semiHidden="1" w:unhideWhenUsed="1"/>
-    <w:lsdException w:name="Body Text 2" w:semiHidden="1" w:unhideWhenUsed="1"/>
-    <w:lsdException w:name="Body Text 3" w:semiHidden="1" w:unhideWhenUsed="1"/>
-    <w:lsdException w:name="Body Text Indent 2" w:semiHidden="1" w:unhideWhenUsed="1"/>
-    <w:lsdException w:name="Body Text Indent 3" w:semiHidden="1" w:unhideWhenUsed="1"/>
-    <w:lsdException w:name="Block Text" w:semiHidden="1" w:unhideWhenUsed="1"/>
-    <w:lsdException w:name="Hyperlink" w:semiHidden="1" w:unhideWhenUsed="1"/>
-    <w:lsdException w:name="FollowedHyperlink" w:semiHidden="1" w:unhideWhenUsed="1"/>
-    <w:lsdException w:name="Strong" w:uiPriority="22" w:qFormat="1"/>
-    <w:lsdException w:name="Emphasis" w:uiPriority="20" w:qFormat="1"/>
-    <w:lsdException w:name="Document Map" w:semiHidden="1" w:unhideWhenUsed="1"/>
-    <w:lsdException w:name="Plain Text" w:semiHidden="1" w:unhideWhenUsed="1"/>
-    <w:lsdException w:name="E-mail Signature" w:semiHidden="1" w:unhideWhenUsed="1"/>
-    <w:lsdException w:name="HTML Top of Form" w:semiHidden="1" w:unhideWhenUsed="1"/>
-    <w:lsdException w:name="HTML Bottom of Form" w:semiHidden="1" w:unhideWhenUsed="1"/>
-    <w:lsdException w:name="Normal (Web)" w:semiHidden="1" w:unhideWhenUsed="1"/>
-    <w:lsdException w:name="HTML Acronym" w:semiHidden="1" w:unhideWhenUsed="1"/>
-    <w:lsdException w:name="HTML Address" w:semiHidden="1" w:unhideWhenUsed="1"/>
-    <w:lsdException w:name="HTML Cite" w:semiHidden="1" w:unhideWhenUsed="1"/>
-    <w:lsdException w:name="HTML Code" w:semiHidden="1" w:unhideWhenUsed="1"/>
-    <w:lsdException w:name="HTML Definition" w:semiHidden="1" w:unhideWhenUsed="1"/>
-    <w:lsdException w:name="HTML Keyboard" w:semiHidden="1" w:unhideWhenUsed="1"/>
-    <w:lsdException w:name="HTML Preformatted" w:semiHidden="1" w:unhideWhenUsed="1"/>
-    <w:lsdException w:name="HTML Sample" w:semiHidden="1" w:unhideWhenUsed="1"/>
-    <w:lsdException w:name="HTML Typewriter" w:semiHidden="1" w:unhideWhenUsed="1"/>
-    <w:lsdException w:name="HTML Variable" w:semiHidden="1" w:unhideWhenUsed="1"/>
-    <w:lsdException w:name="Normal Table" w:semiHidden="1" w:unhideWhenUsed="1"/>
-    <w:lsdException w:name="annotation subject" w:semiHidden="1" w:unhideWhenUsed="1"/>
-    <w:lsdException w:name="No List" w:semiHidden="1" w:unhideWhenUsed="1"/>
-    <w:lsdException w:name="Outline List 1" w:semiHidden="1" w:unhideWhenUsed="1"/>
-    <w:lsdException w:name="Outline List 2" w:semiHidden="1" w:unhideWhenUsed="1"/>
-    <w:lsdException w:name="Outline List 3" w:semiHidden="1" w:unhideWhenUsed="1"/>
-    <w:lsdException w:name="Table Simple 1" w:semiHidden="1" w:unhideWhenUsed="1"/>
-    <w:lsdException w:name="Table Simple 2" w:semiHidden="1" w:unhideWhenUsed="1"/>
-    <w:lsdException w:name="Table Simple 3" w:semiHidden="1" w:unhideWhenUsed="1"/>
-    <w:lsdException w:name="Table Classic 1" w:semiHidden="1" w:unhideWhenUsed="1"/>
-    <w:lsdException w:name="Table Classic 2" w:semiHidden="1" w:unhideWhenUsed="1"/>
-    <w:lsdException w:name="Table Classic 3" w:semiHidden="1" w:unhideWhenUsed="1"/>
-    <w:lsdException w:name="Table Classic 4" w:semiHidden="1" w:unhideWhenUsed="1"/>
-    <w:lsdException w:name="Table Colorful 1" w:semiHidden="1" w:unhideWhenUsed="1"/>
-    <w:lsdException w:name="Table Colorful 2" w:semiHidden="1" w:unhideWhenUsed="1"/>
-    <w:lsdException w:name="Table Colorful 3" w:semiHidden="1" w:unhideWhenUsed="1"/>
-    <w:lsdException w:name="Table Columns 1" w:semiHidden="1" w:unhideWhenUsed="1"/>
-    <w:lsdException w:name="Table Columns 2" w:semiHidden="1" w:unhideWhenUsed="1"/>
-    <w:lsdException w:name="Table Columns 3" w:semiHidden="1" w:unhideWhenUsed="1"/>
-    <w:lsdException w:name="Table Columns 4" w:semiHidden="1" w:unhideWhenUsed="1"/>
-    <w:lsdException w:name="Table Columns 5" w:semiHidden="1" w:unhideWhenUsed="1"/>
-    <w:lsdException w:name="Table Grid 1" w:semiHidden="1" w:unhideWhenUsed="1"/>
-    <w:lsdException w:name="Table Grid 2" w:semiHidden="1" w:unhideWhenUsed="1"/>
-    <w:lsdException w:name="Table Grid 3" w:semiHidden="1" w:unhideWhenUsed="1"/>
-    <w:lsdException w:name="Table Grid 4" w:semiHidden="1" w:unhideWhenUsed="1"/>
-    <w:lsdException w:name="Table Grid 5" w:semiHidden="1" w:unhideWhenUsed="1"/>
-    <w:lsdException w:name="Table Grid 6" w:semiHidden="1" w:unhideWhenUsed="1"/>
-    <w:lsdException w:name="Table Grid 7" w:semiHidden="1" w:unhideWhenUsed="1"/>
-    <w:lsdException w:name="Table Grid 8" w:semiHidden="1" w:unhideWhenUsed="1"/>
-    <w:lsdException w:name="Table List 1" w:semiHidden="1" w:unhideWhenUsed="1"/>
-    <w:lsdException w:name="Table List 2" w:semiHidden="1" w:unhideWhenUsed="1"/>
-    <w:lsdException w:name="Table List 3" w:semiHidden="1" w:unhideWhenUsed="1"/>
-    <w:lsdException w:name="Table List 4" w:semiHidden="1" w:unhideWhenUsed="1"/>
-    <w:lsdException w:name="Table List 5" w:semiHidden="1" w:unhideWhenUsed="1"/>
-    <w:lsdException w:name="Table List 6" w:semiHidden="1" w:unhideWhenUsed="1"/>
-    <w:lsdException w:name="Table List 7" w:semiHidden="1" w:unhideWhenUsed="1"/>
-    <w:lsdException w:name="Table List 8" w:semiHidden="1" w:unhideWhenUsed="1"/>
-    <w:lsdException w:name="Table 3D effects 1" w:semiHidden="1" w:unhideWhenUsed="1"/>
-    <w:lsdException w:name="Table 3D effects 2" w:semiHidden="1" w:unhideWhenUsed="1"/>
-    <w:lsdException w:name="Table 3D effects 3" w:semiHidden="1" w:unhideWhenUsed="1"/>
-    <w:lsdException w:name="Table Contemporary" w:semiHidden="1" w:unhideWhenUsed="1"/>
-    <w:lsdException w:name="Table Elegant" w:semiHidden="1" w:unhideWhenUsed="1"/>
-    <w:lsdException w:name="Table Professional" w:semiHidden="1" w:unhideWhenUsed="1"/>
-    <w:lsdException w:name="Table Subtle 1" w:semiHidden="1" w:unhideWhenUsed="1"/>
-    <w:lsdException w:name="Table Subtle 2" w:semiHidden="1" w:unhideWhenUsed="1"/>
-    <w:lsdException w:name="Table Web 1" w:semiHidden="1" w:unhideWhenUsed="1"/>
-    <w:lsdException w:name="Table Web 2" w:semiHidden="1" w:unhideWhenUsed="1"/>
-    <w:lsdException w:name="Table Web 3" w:semiHidden="1" w:unhideWhenUsed="1"/>
-    <w:lsdException w:name="Balloon Text" w:semiHidden="1" w:unhideWhenUsed="1"/>
-    <w:lsdException w:name="Table Grid" w:uiPriority="39"/>
-    <w:lsdException w:name="Table Theme" w:semiHidden="1" w:unhideWhenUsed="1"/>
-    <w:lsdException w:name="Placeholder Text" w:semiHidden="1"/>
-    <w:lsdException w:name="No Spacing" w:uiPriority="1" w:qFormat="1"/>
-    <w:lsdException w:name="Light Shading" w:uiPriority="60"/>
-    <w:lsdException w:name="Light List" w:uiPriority="61"/>
-    <w:lsdException w:name="Light Grid" w:uiPriority="62"/>
-    <w:lsdException w:name="Medium Shading 1" w:uiPriority="63"/>
-    <w:lsdException w:name="Medium Shading 2" w:uiPriority="64"/>
-    <w:lsdException w:name="Medium List 1" w:uiPriority="65"/>
-    <w:lsdException w:name="Medium List 2" w:uiPriority="66"/>
-    <w:lsdException w:name="Medium Grid 1" w:uiPriority="67"/>
-    <w:lsdException w:name="Medium Grid 2" w:uiPriority="68"/>
-    <w:lsdException w:name="Medium Grid 3" w:uiPriority="69"/>
-    <w:lsdException w:name="Dark List" w:uiPriority="70"/>
-    <w:lsdException w:name="Colorful Shading" w:uiPriority="71"/>
-    <w:lsdException w:name="Colorful List" w:uiPriority="72"/>
-    <w:lsdException w:name="Colorful Grid" w:uiPriority="73"/>
-    <w:lsdException w:name="Light Shading Accent 1" w:uiPriority="60"/>
-    <w:lsdException w:name="Light List Accent 1" w:uiPriority="61"/>
-    <w:lsdException w:name="Light Grid Accent 1" w:uiPriority="62"/>
-    <w:lsdException w:name="Medium Shading 1 Accent 1" w:uiPriority="63"/>
-    <w:lsdException w:name="Medium Shading 2 Accent 1" w:uiPriority="64"/>
-    <w:lsdException w:name="Medium List 1 Accent 1" w:uiPriority="65"/>
-    <w:lsdException w:name="Revision" w:semiHidden="1"/>
-    <w:lsdException w:name="List Paragraph" w:uiPriority="34" w:qFormat="1"/>
-    <w:lsdException w:name="Quote" w:uiPriority="29" w:qFormat="1"/>
-    <w:lsdException w:name="Intense Quote" w:uiPriority="30" w:qFormat="1"/>
-    <w:lsdException w:name="Medium List 2 Accent 1" w:uiPriority="66"/>
-    <w:lsdException w:name="Medium Grid 1 Accent 1" w:uiPriority="67"/>
-    <w:lsdException w:name="Medium Grid 2 Accent 1" w:uiPriority="68"/>
-    <w:lsdException w:name="Medium Grid 3 Accent 1" w:uiPriority="69"/>
-    <w:lsdException w:name="Dark List Accent 1" w:uiPriority="70"/>
-    <w:lsdException w:name="Colorful Shading Accent 1" w:uiPriority="71"/>
-    <w:lsdException w:name="Colorful List Accent 1" w:uiPriority="72"/>
-    <w:lsdException w:name="Colorful Grid Accent 1" w:uiPriority="73"/>
-    <w:lsdException w:name="Light Shading Accent 2" w:uiPriority="60"/>
-    <w:lsdException w:name="Light List Accent 2" w:uiPriority="61"/>
-    <w:lsdException w:name="Light Grid Accent 2" w:uiPriority="62"/>
-    <w:lsdException w:name="Medium Shading 1 Accent 2" w:uiPriority="63"/>
-    <w:lsdException w:name="Medium Shading 2 Accent 2" w:uiPriority="64"/>
-    <w:lsdException w:name="Medium List 1 Accent 2" w:uiPriority="65"/>
-    <w:lsdException w:name="Medium List 2 Accent 2" w:uiPriority="66"/>
-    <w:lsdException w:name="Medium Grid 1 Accent 2" w:uiPriority="67"/>
-    <w:lsdException w:name="Medium Grid 2 Accent 2" w:uiPriority="68"/>
-    <w:lsdException w:name="Medium Grid 3 Accent 2" w:uiPriority="69"/>
-    <w:lsdException w:name="Dark List Accent 2" w:uiPriority="70"/>
-    <w:lsdException w:name="Colorful Shading Accent 2" w:uiPriority="71"/>
-    <w:lsdException w:name="Colorful List Accent 2" w:uiPriority="72"/>
-    <w:lsdException w:name="Colorful Grid Accent 2" w:uiPriority="73"/>
-    <w:lsdException w:name="Light Shading Accent 3" w:uiPriority="60"/>
-    <w:lsdException w:name="Light List Accent 3" w:uiPriority="61"/>
-    <w:lsdException w:name="Light Grid Accent 3" w:uiPriority="62"/>
-    <w:lsdException w:name="Medium Shading 1 Accent 3" w:uiPriority="63"/>
-    <w:lsdException w:name="Medium Shading 2 Accent 3" w:uiPriority="64"/>
-    <w:lsdException w:name="Medium List 1 Accent 3" w:uiPriority="65"/>
-    <w:lsdException w:name="Medium List 2 Accent 3" w:uiPriority="66"/>
-    <w:lsdException w:name="Medium Grid 1 Accent 3" w:uiPriority="67"/>
-    <w:lsdException w:name="Medium Grid 2 Accent 3" w:uiPriority="68"/>
-    <w:lsdException w:name="Medium Grid 3 Accent 3" w:uiPriority="69"/>
-    <w:lsdException w:name="Dark List Accent 3" w:uiPriority="70"/>
-    <w:lsdException w:name="Colorful Shading Accent 3" w:uiPriority="71"/>
-    <w:lsdException w:name="Colorful List Accent 3" w:uiPriority="72"/>
-    <w:lsdException w:name="Colorful Grid Accent 3" w:uiPriority="73"/>
-    <w:lsdException w:name="Light Shading Accent 4" w:uiPriority="60"/>
-    <w:lsdException w:name="Light List Accent 4" w:uiPriority="61"/>
-    <w:lsdException w:name="Light Grid Accent 4" w:uiPriority="62"/>
-    <w:lsdException w:name="Medium Shading 1 Accent 4" w:uiPriority="63"/>
-    <w:lsdException w:name="Medium Shading 2 Accent 4" w:uiPriority="64"/>
-    <w:lsdException w:name="Medium List 1 Accent 4" w:uiPriority="65"/>
-    <w:lsdException w:name="Medium List 2 Accent 4" w:uiPriority="66"/>
-    <w:lsdException w:name="Medium Grid 1 Accent 4" w:uiPriority="67"/>
-    <w:lsdException w:name="Medium Grid 2 Accent 4" w:uiPriority="68"/>
-    <w:lsdException w:name="Medium Grid 3 Accent 4" w:uiPriority="69"/>
-    <w:lsdException w:name="Dark List Accent 4" w:uiPriority="70"/>
-    <w:lsdException w:name="Colorful Shading Accent 4" w:uiPriority="71"/>
-    <w:lsdException w:name="Colorful List Accent 4" w:uiPriority="72"/>
-    <w:lsdException w:name="Colorful Grid Accent 4" w:uiPriority="73"/>
-    <w:lsdException w:name="Light Shading Accent 5" w:uiPriority="60"/>
-    <w:lsdException w:name="Light List Accent 5" w:uiPriority="61"/>
-    <w:lsdException w:name="Light Grid Accent 5" w:uiPriority="62"/>
-    <w:lsdException w:name="Medium Shading 1 Accent 5" w:uiPriority="63"/>
-    <w:lsdException w:name="Medium Shading 2 Accent 5" w:uiPriority="64"/>
-    <w:lsdException w:name="Medium List 1 Accent 5" w:uiPriority="65"/>
-    <w:lsdException w:name="Medium List 2 Accent 5" w:uiPriority="66"/>
-    <w:lsdException w:name="Medium Grid 1 Accent 5" w:uiPriority="67"/>
-    <w:lsdException w:name="Medium Grid 2 Accent 5" w:uiPriority="68"/>
-    <w:lsdException w:name="Medium Grid 3 Accent 5" w:uiPriority="69"/>
-    <w:lsdException w:name="Dark List Accent 5" w:uiPriority="70"/>
-    <w:lsdException w:name="Colorful Shading Accent 5" w:uiPriority="71"/>
-    <w:lsdException w:name="Colorful List Accent 5" w:uiPriority="72"/>
-    <w:lsdException w:name="Colorful Grid Accent 5" w:uiPriority="73"/>
-    <w:lsdException w:name="Light Shading Accent 6" w:uiPriority="60"/>
-    <w:lsdException w:name="Light List Accent 6" w:uiPriority="61"/>
-    <w:lsdException w:name="Light Grid Accent 6" w:uiPriority="62"/>
-    <w:lsdException w:name="Medium Shading 1 Accent 6" w:uiPriority="63"/>
-    <w:lsdException w:name="Medium Shading 2 Accent 6" w:uiPriority="64"/>
-    <w:lsdException w:name="Medium List 1 Accent 6" w:uiPriority="65"/>
-    <w:lsdException w:name="Medium List 2 Accent 6" w:uiPriority="66"/>
-    <w:lsdException w:name="Medium Grid 1 Accent 6" w:uiPriority="67"/>
-    <w:lsdException w:name="Medium Grid 2 Accent 6" w:uiPriority="68"/>
-    <w:lsdException w:name="Medium Grid 3 Accent 6" w:uiPriority="69"/>
-    <w:lsdException w:name="Dark List Accent 6" w:uiPriority="70"/>
-    <w:lsdException w:name="Colorful Shading Accent 6" w:uiPriority="71"/>
-    <w:lsdException w:name="Colorful List Accent 6" w:uiPriority="72"/>
-    <w:lsdException w:name="Colorful Grid Accent 6" w:uiPriority="73"/>
-    <w:lsdException w:name="Subtle Emphasis" w:uiPriority="19" w:qFormat="1"/>
-    <w:lsdException w:name="Intense Emphasis" w:uiPriority="21" w:qFormat="1"/>
-    <w:lsdException w:name="Subtle Reference" w:uiPriority="31" w:qFormat="1"/>
-    <w:lsdException w:name="Intense Reference" w:uiPriority="32" w:qFormat="1"/>
-    <w:lsdException w:name="Book Title" w:uiPriority="33" w:qFormat="1"/>
-    <w:lsdException w:name="Bibliography" w:semiHidden="1" w:uiPriority="37" w:unhideWhenUsed="1"/>
-    <w:lsdException w:name="TOC Heading" w:semiHidden="1" w:uiPriority="39" w:unhideWhenUsed="1" w:qFormat="1"/>
-    <w:lsdException w:name="Plain Table 1" w:uiPriority="41"/>
-    <w:lsdException w:name="Plain Table 2" w:uiPriority="42"/>
-    <w:lsdException w:name="Plain Table 3" w:uiPriority="43"/>
-    <w:lsdException w:name="Plain Table 4" w:uiPriority="44"/>
-    <w:lsdException w:name="Plain Table 5" w:uiPriority="45"/>
-    <w:lsdException w:name="Grid Table Light" w:uiPriority="40"/>
-    <w:lsdException w:name="Grid Table 1 Light" w:uiPriority="46"/>
-    <w:lsdException w:name="Grid Table 2" w:uiPriority="47"/>
-    <w:lsdException w:name="Grid Table 3" w:uiPriority="48"/>
-    <w:lsdException w:name="Grid Table 4" w:uiPriority="49"/>
-    <w:lsdException w:name="Grid Table 5 Dark" w:uiPriority="50"/>
-    <w:lsdException w:name="Grid Table 6 Colorful" w:uiPriority="51"/>
-    <w:lsdException w:name="Grid Table 7 Colorful" w:uiPriority="52"/>
-    <w:lsdException w:name="Grid Table 1 Light Accent 1" w:uiPriority="46"/>
-    <w:lsdException w:name="Grid Table 2 Accent 1" w:uiPriority="47"/>
-    <w:lsdException w:name="Grid Table 3 Accent 1" w:uiPriority="48"/>
-    <w:lsdException w:name="Grid Table 4 Accent 1" w:uiPriority="49"/>
-    <w:lsdException w:name="Grid Table 5 Dark Accent 1" w:uiPriority="50"/>
-    <w:lsdException w:name="Grid Table 6 Colorful Accent 1" w:uiPriority="51"/>
-    <w:lsdException w:name="Grid Table 7 Colorful Accent 1" w:uiPriority="52"/>
-    <w:lsdException w:name="Grid Table 1 Light Accent 2" w:uiPriority="46"/>
-    <w:lsdException w:name="Grid Table 2 Accent 2" w:uiPriority="47"/>
-    <w:lsdException w:name="Grid Table 3 Accent 2" w:uiPriority="48"/>
-    <w:lsdException w:name="Grid Table 4 Accent 2" w:uiPriority="49"/>
-    <w:lsdException w:name="Grid Table 5 Dark Accent 2" w:uiPriority="50"/>
-    <w:lsdException w:name="Grid Table 6 Colorful Accent 2" w:uiPriority="51"/>
-    <w:lsdException w:name="Grid Table 7 Colorful Accent 2" w:uiPriority="52"/>
-    <w:lsdException w:name="Grid Table 1 Light Accent 3" w:uiPriority="46"/>
-    <w:lsdException w:name="Grid Table 2 Accent 3" w:uiPriority="47"/>
-    <w:lsdException w:name="Grid Table 3 Accent 3" w:uiPriority="48"/>
-    <w:lsdException w:name="Grid Table 4 Accent 3" w:uiPriority="49"/>
-    <w:lsdException w:name="Grid Table 5 Dark Accent 3" w:uiPriority="50"/>
-    <w:lsdException w:name="Grid Table 6 Colorful Accent 3" w:uiPriority="51"/>
-    <w:lsdException w:name="Grid Table 7 Colorful Accent 3" w:uiPriority="52"/>
-    <w:lsdException w:name="Grid Table 1 Light Accent 4" w:uiPriority="46"/>
-    <w:lsdException w:name="Grid Table 2 Accent 4" w:uiPriority="47"/>
-    <w:lsdException w:name="Grid Table 3 Accent 4" w:uiPriority="48"/>
-    <w:lsdException w:name="Grid Table 4 Accent 4" w:uiPriority="49"/>
-    <w:lsdException w:name="Grid Table 5 Dark Accent 4" w:uiPriority="50"/>
-    <w:lsdException w:name="Grid Table 6 Colorful Accent 4" w:uiPriority="51"/>
-    <w:lsdException w:name="Grid Table 7 Colorful Accent 4" w:uiPriority="52"/>
-    <w:lsdException w:name="Grid Table 1 Light Accent 5" w:uiPriority="46"/>
-    <w:lsdException w:name="Grid Table 2 Accent 5" w:uiPriority="47"/>
-    <w:lsdException w:name="Grid Table 3 Accent 5" w:uiPriority="48"/>
-    <w:lsdException w:name="Grid Table 4 Accent 5" w:uiPriority="49"/>
-    <w:lsdException w:name="Grid Table 5 Dark Accent 5" w:uiPriority="50"/>
-    <w:lsdException w:name="Grid Table 6 Colorful Accent 5" w:uiPriority="51"/>
-    <w:lsdException w:name="Grid Table 7 Colorful Accent 5" w:uiPriority="52"/>
-    <w:lsdException w:name="Grid Table 1 Light Accent 6" w:uiPriority="46"/>
-    <w:lsdException w:name="Grid Table 2 Accent 6" w:uiPriority="47"/>
-    <w:lsdException w:name="Grid Table 3 Accent 6" w:uiPriority="48"/>
-    <w:lsdException w:name="Grid Table 4 Accent 6" w:uiPriority="49"/>
-    <w:lsdException w:name="Grid Table 5 Dark Accent 6" w:uiPriority="50"/>
-    <w:lsdException w:name="Grid Table 6 Colorful Accent 6" w:uiPriority="51"/>
-    <w:lsdException w:name="Grid Table 7 Colorful Accent 6" w:uiPriority="52"/>
-    <w:lsdException w:name="List Table 1 Light" w:uiPriority="46"/>
-    <w:lsdException w:name="List Table 2" w:uiPriority="47"/>
-    <w:lsdException w:name="List Table 3" w:uiPriority="48"/>
-    <w:lsdException w:name="List Table 4" w:uiPriority="49"/>
-    <w:lsdException w:name="List Table 5 Dark" w:uiPriority="50"/>
-    <w:lsdException w:name="List Table 6 Colorful" w:uiPriority="51"/>
-    <w:lsdException w:name="List Table 7 Colorful" w:uiPriority="52"/>
-    <w:lsdException w:name="List Table 1 Light Accent 1" w:uiPriority="46"/>
-    <w:lsdException w:name="List Table 2 Accent 1" w:uiPriority="47"/>
-    <w:lsdException w:name="List Table 3 Accent 1" w:uiPriority="48"/>
-    <w:lsdException w:name="List Table 4 Accent 1" w:uiPriority="49"/>
-    <w:lsdException w:name="List Table 5 Dark Accent 1" w:uiPriority="50"/>
-    <w:lsdException w:name="List Table 6 Colorful Accent 1" w:uiPriority="51"/>
-    <w:lsdException w:name="List Table 7 Colorful Accent 1" w:uiPriority="52"/>
-    <w:lsdException w:name="List Table 1 Light Accent 2" w:uiPriority="46"/>
-    <w:lsdException w:name="List Table 2 Accent 2" w:uiPriority="47"/>
-    <w:lsdException w:name="List Table 3 Accent 2" w:uiPriority="48"/>
-    <w:lsdException w:name="List Table 4 Accent 2" w:uiPriority="49"/>
-    <w:lsdException w:name="List Table 5 Dark Accent 2" w:uiPriority="50"/>
-    <w:lsdException w:name="List Table 6 Colorful Accent 2" w:uiPriority="51"/>
-    <w:lsdException w:name="List Table 7 Colorful Accent 2" w:uiPriority="52"/>
-    <w:lsdException w:name="List Table 1 Light Accent 3" w:uiPriority="46"/>
-    <w:lsdException w:name="List Table 2 Accent 3" w:uiPriority="47"/>
-    <w:lsdException w:name="List Table 3 Accent 3" w:uiPriority="48"/>
-    <w:lsdException w:name="List Table 4 Accent 3" w:uiPriority="49"/>
-    <w:lsdException w:name="List Table 5 Dark Accent 3" w:uiPriority="50"/>
-    <w:lsdException w:name="List Table 6 Colorful Accent 3" w:uiPriority="51"/>
-    <w:lsdException w:name="List Table 7 Colorful Accent 3" w:uiPriority="52"/>
-    <w:lsdException w:name="List Table 1 Light Accent 4" w:uiPriority="46"/>
-    <w:lsdException w:name="List Table 2 Accent 4" w:uiPriority="47"/>
-    <w:lsdException w:name="List Table 3 Accent 4" w:uiPriority="48"/>
-    <w:lsdException w:name="List Table 4 Accent 4" w:uiPriority="49"/>
-    <w:lsdException w:name="List Table 5 Dark Accent 4" w:uiPriority="50"/>
-    <w:lsdException w:name="List Table 6 Colorful Accent 4" w:uiPriority="51"/>
-    <w:lsdException w:name="List Table 7 Colorful Accent 4" w:uiPriority="52"/>
-    <w:lsdException w:name="List Table 1 Light Accent 5" w:uiPriority="46"/>
-    <w:lsdException w:name="List Table 2 Accent 5" w:uiPriority="47"/>
-    <w:lsdException w:name="List Table 3 Accent 5" w:uiPriority="48"/>
-    <w:lsdException w:name="List Table 4 Accent 5" w:uiPriority="49"/>
-    <w:lsdException w:name="List Table 5 Dark Accent 5" w:uiPriority="50"/>
-    <w:lsdException w:name="List Table 6 Colorful Accent 5" w:uiPriority="51"/>
-    <w:lsdException w:name="List Table 7 Colorful Accent 5" w:uiPriority="52"/>
-    <w:lsdException w:name="List Table 1 Light Accent 6" w:uiPriority="46"/>
-    <w:lsdException w:name="List Table 2 Accent 6" w:uiPriority="47"/>
-    <w:lsdException w:name="List Table 3 Accent 6" w:uiPriority="48"/>
-    <w:lsdException w:name="List Table 4 Accent 6" w:uiPriority="49"/>
-    <w:lsdException w:name="List Table 5 Dark Accent 6" w:uiPriority="50"/>
-    <w:lsdException w:name="List Table 6 Colorful Accent 6" w:uiPriority="51"/>
-    <w:lsdException w:name="List Table 7 Colorful Accent 6" w:uiPriority="52"/>
+  <w:latentStyles w:defLockedState="0" w:defUIPriority="99" w:defSemiHidden="1" w:defUnhideWhenUsed="1" w:defQFormat="0" w:count="276">
+    <w:lsdException w:name="Normal" w:semiHidden="0" w:uiPriority="0" w:unhideWhenUsed="0" w:qFormat="1"/>
+    <w:lsdException w:name="heading 1" w:semiHidden="0" w:uiPriority="9" w:unhideWhenUsed="0" w:qFormat="1"/>
+    <w:lsdException w:name="heading 2" w:uiPriority="9" w:qFormat="1"/>
+    <w:lsdException w:name="heading 3" w:uiPriority="9" w:qFormat="1"/>
+    <w:lsdException w:name="heading 4" w:uiPriority="9" w:qFormat="1"/>
+    <w:lsdException w:name="heading 5" w:uiPriority="9" w:qFormat="1"/>
+    <w:lsdException w:name="heading 6" w:uiPriority="9" w:qFormat="1"/>
+    <w:lsdException w:name="heading 7" w:uiPriority="9" w:qFormat="1"/>
+    <w:lsdException w:name="heading 8" w:uiPriority="9" w:qFormat="1"/>
+    <w:lsdException w:name="heading 9" w:uiPriority="9" w:qFormat="1"/>
+    <w:lsdException w:name="toc 1" w:uiPriority="39"/>
+    <w:lsdException w:name="toc 2" w:uiPriority="39"/>
+    <w:lsdException w:name="toc 3" w:uiPriority="39"/>
+    <w:lsdException w:name="toc 4" w:uiPriority="39"/>
+    <w:lsdException w:name="toc 5" w:uiPriority="39"/>
+    <w:lsdException w:name="toc 6" w:uiPriority="39"/>
+    <w:lsdException w:name="toc 7" w:uiPriority="39"/>
+    <w:lsdException w:name="toc 8" w:uiPriority="39"/>
+    <w:lsdException w:name="toc 9" w:uiPriority="39"/>
+    <w:lsdException w:name="caption" w:uiPriority="35" w:qFormat="1"/>
+    <w:lsdException w:name="Title" w:semiHidden="0" w:uiPriority="10" w:unhideWhenUsed="0" w:qFormat="1"/>
+    <w:lsdException w:name="Default Paragraph Font" w:uiPriority="1"/>
+    <w:lsdException w:name="Subtitle" w:semiHidden="0" w:uiPriority="11" w:unhideWhenUsed="0" w:qFormat="1"/>
+    <w:lsdException w:name="Strong" w:semiHidden="0" w:uiPriority="22" w:unhideWhenUsed="0" w:qFormat="1"/>
+    <w:lsdException w:name="Emphasis" w:semiHidden="0" w:uiPriority="20" w:unhideWhenUsed="0" w:qFormat="1"/>
+    <w:lsdException w:name="Table Grid" w:semiHidden="0" w:uiPriority="39" w:unhideWhenUsed="0"/>
+    <w:lsdException w:name="Note Level 1" w:semiHidden="0" w:unhideWhenUsed="0"/>
+    <w:lsdException w:name="Note Level 2" w:semiHidden="0" w:unhideWhenUsed="0"/>
+    <w:lsdException w:name="Note Level 3" w:semiHidden="0" w:unhideWhenUsed="0"/>
+    <w:lsdException w:name="Note Level 4" w:semiHidden="0" w:unhideWhenUsed="0"/>
+    <w:lsdException w:name="Note Level 5" w:semiHidden="0" w:unhideWhenUsed="0"/>
+    <w:lsdException w:name="Note Level 6" w:semiHidden="0" w:unhideWhenUsed="0"/>
+    <w:lsdException w:name="Note Level 7" w:semiHidden="0" w:unhideWhenUsed="0"/>
+    <w:lsdException w:name="Note Level 8" w:semiHidden="0" w:unhideWhenUsed="0"/>
+    <w:lsdException w:name="Note Level 9" w:semiHidden="0" w:unhideWhenUsed="0"/>
+    <w:lsdException w:name="Placeholder Text" w:unhideWhenUsed="0"/>
+    <w:lsdException w:name="No Spacing" w:semiHidden="0" w:uiPriority="1" w:unhideWhenUsed="0" w:qFormat="1"/>
+    <w:lsdException w:name="Light Shading" w:semiHidden="0" w:uiPriority="60" w:unhideWhenUsed="0"/>
+    <w:lsdException w:name="Light List" w:semiHidden="0" w:uiPriority="61" w:unhideWhenUsed="0"/>
+    <w:lsdException w:name="Light Grid" w:semiHidden="0" w:uiPriority="62" w:unhideWhenUsed="0"/>
+    <w:lsdException w:name="Medium Shading 1" w:semiHidden="0" w:uiPriority="63" w:unhideWhenUsed="0"/>
+    <w:lsdException w:name="Medium Shading 2" w:semiHidden="0" w:uiPriority="64" w:unhideWhenUsed="0"/>
+    <w:lsdException w:name="Medium List 1" w:semiHidden="0" w:uiPriority="65" w:unhideWhenUsed="0"/>
+    <w:lsdException w:name="Medium List 2" w:semiHidden="0" w:uiPriority="66" w:unhideWhenUsed="0"/>
+    <w:lsdException w:name="Medium Grid 1" w:semiHidden="0" w:uiPriority="67" w:unhideWhenUsed="0"/>
+    <w:lsdException w:name="Medium Grid 2" w:semiHidden="0" w:uiPriority="68" w:unhideWhenUsed="0"/>
+    <w:lsdException w:name="Medium Grid 3" w:semiHidden="0" w:uiPriority="69" w:unhideWhenUsed="0"/>
+    <w:lsdException w:name="Dark List" w:semiHidden="0" w:uiPriority="70" w:unhideWhenUsed="0"/>
+    <w:lsdException w:name="Colorful Shading" w:semiHidden="0" w:uiPriority="71" w:unhideWhenUsed="0"/>
+    <w:lsdException w:name="Colorful List" w:semiHidden="0" w:uiPriority="72" w:unhideWhenUsed="0"/>
+    <w:lsdException w:name="Colorful Grid" w:semiHidden="0" w:uiPriority="73" w:unhideWhenUsed="0"/>
+    <w:lsdException w:name="Light Shading Accent 1" w:semiHidden="0" w:uiPriority="60" w:unhideWhenUsed="0"/>
+    <w:lsdException w:name="Light List Accent 1" w:semiHidden="0" w:uiPriority="61" w:unhideWhenUsed="0"/>
+    <w:lsdException w:name="Light Grid Accent 1" w:semiHidden="0" w:uiPriority="62" w:unhideWhenUsed="0"/>
+    <w:lsdException w:name="Medium Shading 1 Accent 1" w:semiHidden="0" w:uiPriority="63" w:unhideWhenUsed="0"/>
+    <w:lsdException w:name="Medium Shading 2 Accent 1" w:semiHidden="0" w:uiPriority="64" w:unhideWhenUsed="0"/>
+    <w:lsdException w:name="Medium List 1 Accent 1" w:semiHidden="0" w:uiPriority="65" w:unhideWhenUsed="0"/>
+    <w:lsdException w:name="Revision" w:unhideWhenUsed="0"/>
+    <w:lsdException w:name="List Paragraph" w:semiHidden="0" w:uiPriority="34" w:unhideWhenUsed="0" w:qFormat="1"/>
+    <w:lsdException w:name="Quote" w:semiHidden="0" w:uiPriority="29" w:unhideWhenUsed="0" w:qFormat="1"/>
+    <w:lsdException w:name="Intense Quote" w:semiHidden="0" w:uiPriority="30" w:unhideWhenUsed="0" w:qFormat="1"/>
+    <w:lsdException w:name="Medium List 2 Accent 1" w:semiHidden="0" w:uiPriority="66" w:unhideWhenUsed="0"/>
+    <w:lsdException w:name="Medium Grid 1 Accent 1" w:semiHidden="0" w:uiPriority="67" w:unhideWhenUsed="0"/>
+    <w:lsdException w:name="Medium Grid 2 Accent 1" w:semiHidden="0" w:uiPriority="68" w:unhideWhenUsed="0"/>
+    <w:lsdException w:name="Medium Grid 3 Accent 1" w:semiHidden="0" w:uiPriority="69" w:unhideWhenUsed="0"/>
+    <w:lsdException w:name="Dark List Accent 1" w:semiHidden="0" w:uiPriority="70" w:unhideWhenUsed="0"/>
+    <w:lsdException w:name="Colorful Shading Accent 1" w:semiHidden="0" w:uiPriority="71" w:unhideWhenUsed="0"/>
+    <w:lsdException w:name="Colorful List Accent 1" w:semiHidden="0" w:uiPriority="72" w:unhideWhenUsed="0"/>
+    <w:lsdException w:name="Colorful Grid Accent 1" w:semiHidden="0" w:uiPriority="73" w:unhideWhenUsed="0"/>
+    <w:lsdException w:name="Light Shading Accent 2" w:semiHidden="0" w:uiPriority="60" w:unhideWhenUsed="0"/>
+    <w:lsdException w:name="Light List Accent 2" w:semiHidden="0" w:uiPriority="61" w:unhideWhenUsed="0"/>
+    <w:lsdException w:name="Light Grid Accent 2" w:semiHidden="0" w:uiPriority="62" w:unhideWhenUsed="0"/>
+    <w:lsdException w:name="Medium Shading 1 Accent 2" w:semiHidden="0" w:uiPriority="63" w:unhideWhenUsed="0"/>
+    <w:lsdException w:name="Medium Shading 2 Accent 2" w:semiHidden="0" w:uiPriority="64" w:unhideWhenUsed="0"/>
+    <w:lsdException w:name="Medium List 1 Accent 2" w:semiHidden="0" w:uiPriority="65" w:unhideWhenUsed="0"/>
+    <w:lsdException w:name="Medium List 2 Accent 2" w:semiHidden="0" w:uiPriority="66" w:unhideWhenUsed="0"/>
+    <w:lsdException w:name="Medium Grid 1 Accent 2" w:semiHidden="0" w:uiPriority="67" w:unhideWhenUsed="0"/>
+    <w:lsdException w:name="Medium Grid 2 Accent 2" w:semiHidden="0" w:uiPriority="68" w:unhideWhenUsed="0"/>
+    <w:lsdException w:name="Medium Grid 3 Accent 2" w:semiHidden="0" w:uiPriority="69" w:unhideWhenUsed="0"/>
+    <w:lsdException w:name="Dark List Accent 2" w:semiHidden="0" w:uiPriority="70" w:unhideWhenUsed="0"/>
+    <w:lsdException w:name="Colorful Shading Accent 2" w:semiHidden="0" w:uiPriority="71" w:unhideWhenUsed="0"/>
+    <w:lsdException w:name="Colorful List Accent 2" w:semiHidden="0" w:uiPriority="72" w:unhideWhenUsed="0"/>
+    <w:lsdException w:name="Colorful Grid Accent 2" w:semiHidden="0" w:uiPriority="73" w:unhideWhenUsed="0"/>
+    <w:lsdException w:name="Light Shading Accent 3" w:semiHidden="0" w:uiPriority="60" w:unhideWhenUsed="0"/>
+    <w:lsdException w:name="Light List Accent 3" w:semiHidden="0" w:uiPriority="61" w:unhideWhenUsed="0"/>
+    <w:lsdException w:name="Light Grid Accent 3" w:semiHidden="0" w:uiPriority="62" w:unhideWhenUsed="0"/>
+    <w:lsdException w:name="Medium Shading 1 Accent 3" w:semiHidden="0" w:uiPriority="63" w:unhideWhenUsed="0"/>
+    <w:lsdException w:name="Medium Shading 2 Accent 3" w:semiHidden="0" w:uiPriority="64" w:unhideWhenUsed="0"/>
+    <w:lsdException w:name="Medium List 1 Accent 3" w:semiHidden="0" w:uiPriority="65" w:unhideWhenUsed="0"/>
+    <w:lsdException w:name="Medium List 2 Accent 3" w:semiHidden="0" w:uiPriority="66" w:unhideWhenUsed="0"/>
+    <w:lsdException w:name="Medium Grid 1 Accent 3" w:semiHidden="0" w:uiPriority="67" w:unhideWhenUsed="0"/>
+    <w:lsdException w:name="Medium Grid 2 Accent 3" w:semiHidden="0" w:uiPriority="68" w:unhideWhenUsed="0"/>
+    <w:lsdException w:name="Medium Grid 3 Accent 3" w:semiHidden="0" w:uiPriority="69" w:unhideWhenUsed="0"/>
+    <w:lsdException w:name="Dark List Accent 3" w:semiHidden="0" w:uiPriority="70" w:unhideWhenUsed="0"/>
+    <w:lsdException w:name="Colorful Shading Accent 3" w:semiHidden="0" w:uiPriority="71" w:unhideWhenUsed="0"/>
+    <w:lsdException w:name="Colorful List Accent 3" w:semiHidden="0" w:uiPriority="72" w:unhideWhenUsed="0"/>
+    <w:lsdException w:name="Colorful Grid Accent 3" w:semiHidden="0" w:uiPriority="73" w:unhideWhenUsed="0"/>
+    <w:lsdException w:name="Light Shading Accent 4" w:semiHidden="0" w:uiPriority="60" w:unhideWhenUsed="0"/>
+    <w:lsdException w:name="Light List Accent 4" w:semiHidden="0" w:uiPriority="61" w:unhideWhenUsed="0"/>
+    <w:lsdException w:name="Light Grid Accent 4" w:semiHidden="0" w:uiPriority="62" w:unhideWhenUsed="0"/>
+    <w:lsdException w:name="Medium Shading 1 Accent 4" w:semiHidden="0" w:uiPriority="63" w:unhideWhenUsed="0"/>
+    <w:lsdException w:name="Medium Shading 2 Accent 4" w:semiHidden="0" w:uiPriority="64" w:unhideWhenUsed="0"/>
+    <w:lsdException w:name="Medium List 1 Accent 4" w:semiHidden="0" w:uiPriority="65" w:unhideWhenUsed="0"/>
+    <w:lsdException w:name="Medium List 2 Accent 4" w:semiHidden="0" w:uiPriority="66" w:unhideWhenUsed="0"/>
+    <w:lsdException w:name="Medium Grid 1 Accent 4" w:semiHidden="0" w:uiPriority="67" w:unhideWhenUsed="0"/>
+    <w:lsdException w:name="Medium Grid 2 Accent 4" w:semiHidden="0" w:uiPriority="68" w:unhideWhenUsed="0"/>
+    <w:lsdException w:name="Medium Grid 3 Accent 4" w:semiHidden="0" w:uiPriority="69" w:unhideWhenUsed="0"/>
+    <w:lsdException w:name="Dark List Accent 4" w:semiHidden="0" w:uiPriority="70" w:unhideWhenUsed="0"/>
+    <w:lsdException w:name="Colorful Shading Accent 4" w:semiHidden="0" w:uiPriority="71" w:unhideWhenUsed="0"/>
+    <w:lsdException w:name="Colorful List Accent 4" w:semiHidden="0" w:uiPriority="72" w:unhideWhenUsed="0"/>
+    <w:lsdException w:name="Colorful Grid Accent 4" w:semiHidden="0" w:uiPriority="73" w:unhideWhenUsed="0"/>
+    <w:lsdException w:name="Light Shading Accent 5" w:semiHidden="0" w:uiPriority="60" w:unhideWhenUsed="0"/>
+    <w:lsdException w:name="Light List Accent 5" w:semiHidden="0" w:uiPriority="61" w:unhideWhenUsed="0"/>
+    <w:lsdException w:name="Light Grid Accent 5" w:semiHidden="0" w:uiPriority="62" w:unhideWhenUsed="0"/>
+    <w:lsdException w:name="Medium Shading 1 Accent 5" w:semiHidden="0" w:uiPriority="63" w:unhideWhenUsed="0"/>
+    <w:lsdException w:name="Medium Shading 2 Accent 5" w:semiHidden="0" w:uiPriority="64" w:unhideWhenUsed="0"/>
+    <w:lsdException w:name="Medium List 1 Accent 5" w:semiHidden="0" w:uiPriority="65" w:unhideWhenUsed="0"/>
+    <w:lsdException w:name="Medium List 2 Accent 5" w:semiHidden="0" w:uiPriority="66" w:unhideWhenUsed="0"/>
+    <w:lsdException w:name="Medium Grid 1 Accent 5" w:semiHidden="0" w:uiPriority="67" w:unhideWhenUsed="0"/>
+    <w:lsdException w:name="Medium Grid 2 Accent 5" w:semiHidden="0" w:uiPriority="68" w:unhideWhenUsed="0"/>
+    <w:lsdException w:name="Medium Grid 3 Accent 5" w:semiHidden="0" w:uiPriority="69" w:unhideWhenUsed="0"/>
+    <w:lsdException w:name="Dark List Accent 5" w:semiHidden="0" w:uiPriority="70" w:unhideWhenUsed="0"/>
+    <w:lsdException w:name="Colorful Shading Accent 5" w:semiHidden="0" w:uiPriority="71" w:unhideWhenUsed="0"/>
+    <w:lsdException w:name="Colorful List Accent 5" w:semiHidden="0" w:uiPriority="72" w:unhideWhenUsed="0"/>
+    <w:lsdException w:name="Colorful Grid Accent 5" w:semiHidden="0" w:uiPriority="73" w:unhideWhenUsed="0"/>
+    <w:lsdException w:name="Light Shading Accent 6" w:semiHidden="0" w:uiPriority="60" w:unhideWhenUsed="0"/>
+    <w:lsdException w:name="Light List Accent 6" w:semiHidden="0" w:uiPriority="61" w:unhideWhenUsed="0"/>
+    <w:lsdException w:name="Light Grid Accent 6" w:semiHidden="0" w:uiPriority="62" w:unhideWhenUsed="0"/>
+    <w:lsdException w:name="Medium Shading 1 Accent 6" w:semiHidden="0" w:uiPriority="63" w:unhideWhenUsed="0"/>
+    <w:lsdException w:name="Medium Shading 2 Accent 6" w:semiHidden="0" w:uiPriority="64" w:unhideWhenUsed="0"/>
+    <w:lsdException w:name="Medium List 1 Accent 6" w:semiHidden="0" w:uiPriority="65" w:unhideWhenUsed="0"/>
+    <w:lsdException w:name="Medium List 2 Accent 6" w:semiHidden="0" w:uiPriority="66" w:unhideWhenUsed="0"/>
+    <w:lsdException w:name="Medium Grid 1 Accent 6" w:semiHidden="0" w:uiPriority="67" w:unhideWhenUsed="0"/>
+    <w:lsdException w:name="Medium Grid 2 Accent 6" w:semiHidden="0" w:uiPriority="68" w:unhideWhenUsed="0"/>
+    <w:lsdException w:name="Medium Grid 3 Accent 6" w:semiHidden="0" w:uiPriority="69" w:unhideWhenUsed="0"/>
+    <w:lsdException w:name="Dark List Accent 6" w:semiHidden="0" w:uiPriority="70" w:unhideWhenUsed="0"/>
+    <w:lsdException w:name="Colorful Shading Accent 6" w:semiHidden="0" w:uiPriority="71" w:unhideWhenUsed="0"/>
+    <w:lsdException w:name="Colorful List Accent 6" w:semiHidden="0" w:uiPriority="72" w:unhideWhenUsed="0"/>
+    <w:lsdException w:name="Colorful Grid Accent 6" w:semiHidden="0" w:uiPriority="73" w:unhideWhenUsed="0"/>
+    <w:lsdException w:name="Subtle Emphasis" w:semiHidden="0" w:uiPriority="19" w:unhideWhenUsed="0" w:qFormat="1"/>
+    <w:lsdException w:name="Intense Emphasis" w:semiHidden="0" w:uiPriority="21" w:unhideWhenUsed="0" w:qFormat="1"/>
+    <w:lsdException w:name="Subtle Reference" w:semiHidden="0" w:uiPriority="31" w:unhideWhenUsed="0" w:qFormat="1"/>
+    <w:lsdException w:name="Intense Reference" w:semiHidden="0" w:uiPriority="32" w:unhideWhenUsed="0" w:qFormat="1"/>
+    <w:lsdException w:name="Book Title" w:semiHidden="0" w:uiPriority="33" w:unhideWhenUsed="0" w:qFormat="1"/>
+    <w:lsdException w:name="Bibliography" w:uiPriority="37"/>
+    <w:lsdException w:name="TOC Heading" w:uiPriority="39" w:qFormat="1"/>
   </w:latentStyles>
   <w:style w:type="paragraph" w:default="1" w:styleId="Normal">
     <w:name w:val="Normal"/>
@@ -4914,6 +4007,933 @@
     <w:rPr>
       <w:color w:val="0563C1" w:themeColor="hyperlink"/>
       <w:u w:val="single"/>
+    </w:rPr>
+  </w:style>
+  <w:style w:type="paragraph" w:styleId="BalloonText">
+    <w:name w:val="Balloon Text"/>
+    <w:basedOn w:val="Normal"/>
+    <w:link w:val="BalloonTextChar"/>
+    <w:uiPriority w:val="99"/>
+    <w:semiHidden/>
+    <w:unhideWhenUsed/>
+    <w:rsid w:val="00A47B40"/>
+    <w:pPr>
+      <w:spacing w:before="0" w:after="0" w:line="240" w:lineRule="auto"/>
+    </w:pPr>
+    <w:rPr>
+      <w:rFonts w:ascii="Lucida Grande" w:hAnsi="Lucida Grande"/>
+      <w:sz w:val="18"/>
+      <w:szCs w:val="18"/>
+    </w:rPr>
+  </w:style>
+  <w:style w:type="character" w:customStyle="1" w:styleId="BalloonTextChar">
+    <w:name w:val="Balloon Text Char"/>
+    <w:basedOn w:val="DefaultParagraphFont"/>
+    <w:link w:val="BalloonText"/>
+    <w:uiPriority w:val="99"/>
+    <w:semiHidden/>
+    <w:rsid w:val="00A47B40"/>
+    <w:rPr>
+      <w:rFonts w:ascii="Lucida Grande" w:hAnsi="Lucida Grande"/>
+      <w:sz w:val="18"/>
+      <w:szCs w:val="18"/>
+    </w:rPr>
+  </w:style>
+</w:styles>
+</file>
+
+<file path=word/stylesWithEffects.xml><?xml version="1.0" encoding="utf-8"?>
+<w:styles xmlns:wpc="http://schemas.microsoft.com/office/word/2010/wordprocessingCanvas" xmlns:mo="http://schemas.microsoft.com/office/mac/office/2008/main" xmlns:mc="http://schemas.openxmlformats.org/markup-compatibility/2006" xmlns:mv="urn:schemas-microsoft-com:mac:vml" xmlns:o="urn:schemas-microsoft-com:office:office" xmlns:r="http://schemas.openxmlformats.org/officeDocument/2006/relationships" xmlns:m="http://schemas.openxmlformats.org/officeDocument/2006/math" xmlns:v="urn:schemas-microsoft-com:vml" xmlns:wp14="http://schemas.microsoft.com/office/word/2010/wordprocessingDrawing" xmlns:wp="http://schemas.openxmlformats.org/drawingml/2006/wordprocessingDrawing" xmlns:w10="urn:schemas-microsoft-com:office:word" xmlns:w="http://schemas.openxmlformats.org/wordprocessingml/2006/main" xmlns:w14="http://schemas.microsoft.com/office/word/2010/wordml" xmlns:wpg="http://schemas.microsoft.com/office/word/2010/wordprocessingGroup" xmlns:wpi="http://schemas.microsoft.com/office/word/2010/wordprocessingInk" xmlns:wne="http://schemas.microsoft.com/office/word/2006/wordml" xmlns:wps="http://schemas.microsoft.com/office/word/2010/wordprocessingShape" mc:Ignorable="w14 wp14">
+  <w:docDefaults>
+    <w:rPrDefault>
+      <w:rPr>
+        <w:rFonts w:asciiTheme="minorHAnsi" w:eastAsiaTheme="minorEastAsia" w:hAnsiTheme="minorHAnsi" w:cstheme="minorBidi"/>
+        <w:lang w:val="nl-BE" w:eastAsia="en-US" w:bidi="ar-SA"/>
+      </w:rPr>
+    </w:rPrDefault>
+    <w:pPrDefault>
+      <w:pPr>
+        <w:spacing w:before="100" w:after="200" w:line="276" w:lineRule="auto"/>
+      </w:pPr>
+    </w:pPrDefault>
+  </w:docDefaults>
+  <w:latentStyles w:defLockedState="0" w:defUIPriority="99" w:defSemiHidden="1" w:defUnhideWhenUsed="1" w:defQFormat="0" w:count="276">
+    <w:lsdException w:name="Normal" w:semiHidden="0" w:uiPriority="0" w:unhideWhenUsed="0" w:qFormat="1"/>
+    <w:lsdException w:name="heading 1" w:semiHidden="0" w:uiPriority="9" w:unhideWhenUsed="0" w:qFormat="1"/>
+    <w:lsdException w:name="heading 2" w:uiPriority="9" w:qFormat="1"/>
+    <w:lsdException w:name="heading 3" w:uiPriority="9" w:qFormat="1"/>
+    <w:lsdException w:name="heading 4" w:uiPriority="9" w:qFormat="1"/>
+    <w:lsdException w:name="heading 5" w:uiPriority="9" w:qFormat="1"/>
+    <w:lsdException w:name="heading 6" w:uiPriority="9" w:qFormat="1"/>
+    <w:lsdException w:name="heading 7" w:uiPriority="9" w:qFormat="1"/>
+    <w:lsdException w:name="heading 8" w:uiPriority="9" w:qFormat="1"/>
+    <w:lsdException w:name="heading 9" w:uiPriority="9" w:qFormat="1"/>
+    <w:lsdException w:name="toc 1" w:uiPriority="39"/>
+    <w:lsdException w:name="toc 2" w:uiPriority="39"/>
+    <w:lsdException w:name="toc 3" w:uiPriority="39"/>
+    <w:lsdException w:name="toc 4" w:uiPriority="39"/>
+    <w:lsdException w:name="toc 5" w:uiPriority="39"/>
+    <w:lsdException w:name="toc 6" w:uiPriority="39"/>
+    <w:lsdException w:name="toc 7" w:uiPriority="39"/>
+    <w:lsdException w:name="toc 8" w:uiPriority="39"/>
+    <w:lsdException w:name="toc 9" w:uiPriority="39"/>
+    <w:lsdException w:name="caption" w:uiPriority="35" w:qFormat="1"/>
+    <w:lsdException w:name="Title" w:semiHidden="0" w:uiPriority="10" w:unhideWhenUsed="0" w:qFormat="1"/>
+    <w:lsdException w:name="Default Paragraph Font" w:uiPriority="1"/>
+    <w:lsdException w:name="Subtitle" w:semiHidden="0" w:uiPriority="11" w:unhideWhenUsed="0" w:qFormat="1"/>
+    <w:lsdException w:name="Strong" w:semiHidden="0" w:uiPriority="22" w:unhideWhenUsed="0" w:qFormat="1"/>
+    <w:lsdException w:name="Emphasis" w:semiHidden="0" w:uiPriority="20" w:unhideWhenUsed="0" w:qFormat="1"/>
+    <w:lsdException w:name="Table Grid" w:semiHidden="0" w:uiPriority="39" w:unhideWhenUsed="0"/>
+    <w:lsdException w:name="Note Level 1" w:semiHidden="0" w:unhideWhenUsed="0"/>
+    <w:lsdException w:name="Note Level 2" w:semiHidden="0" w:unhideWhenUsed="0"/>
+    <w:lsdException w:name="Note Level 3" w:semiHidden="0" w:unhideWhenUsed="0"/>
+    <w:lsdException w:name="Note Level 4" w:semiHidden="0" w:unhideWhenUsed="0"/>
+    <w:lsdException w:name="Note Level 5" w:semiHidden="0" w:unhideWhenUsed="0"/>
+    <w:lsdException w:name="Note Level 6" w:semiHidden="0" w:unhideWhenUsed="0"/>
+    <w:lsdException w:name="Note Level 7" w:semiHidden="0" w:unhideWhenUsed="0"/>
+    <w:lsdException w:name="Note Level 8" w:semiHidden="0" w:unhideWhenUsed="0"/>
+    <w:lsdException w:name="Note Level 9" w:semiHidden="0" w:unhideWhenUsed="0"/>
+    <w:lsdException w:name="Placeholder Text" w:unhideWhenUsed="0"/>
+    <w:lsdException w:name="No Spacing" w:semiHidden="0" w:uiPriority="1" w:unhideWhenUsed="0" w:qFormat="1"/>
+    <w:lsdException w:name="Light Shading" w:semiHidden="0" w:uiPriority="60" w:unhideWhenUsed="0"/>
+    <w:lsdException w:name="Light List" w:semiHidden="0" w:uiPriority="61" w:unhideWhenUsed="0"/>
+    <w:lsdException w:name="Light Grid" w:semiHidden="0" w:uiPriority="62" w:unhideWhenUsed="0"/>
+    <w:lsdException w:name="Medium Shading 1" w:semiHidden="0" w:uiPriority="63" w:unhideWhenUsed="0"/>
+    <w:lsdException w:name="Medium Shading 2" w:semiHidden="0" w:uiPriority="64" w:unhideWhenUsed="0"/>
+    <w:lsdException w:name="Medium List 1" w:semiHidden="0" w:uiPriority="65" w:unhideWhenUsed="0"/>
+    <w:lsdException w:name="Medium List 2" w:semiHidden="0" w:uiPriority="66" w:unhideWhenUsed="0"/>
+    <w:lsdException w:name="Medium Grid 1" w:semiHidden="0" w:uiPriority="67" w:unhideWhenUsed="0"/>
+    <w:lsdException w:name="Medium Grid 2" w:semiHidden="0" w:uiPriority="68" w:unhideWhenUsed="0"/>
+    <w:lsdException w:name="Medium Grid 3" w:semiHidden="0" w:uiPriority="69" w:unhideWhenUsed="0"/>
+    <w:lsdException w:name="Dark List" w:semiHidden="0" w:uiPriority="70" w:unhideWhenUsed="0"/>
+    <w:lsdException w:name="Colorful Shading" w:semiHidden="0" w:uiPriority="71" w:unhideWhenUsed="0"/>
+    <w:lsdException w:name="Colorful List" w:semiHidden="0" w:uiPriority="72" w:unhideWhenUsed="0"/>
+    <w:lsdException w:name="Colorful Grid" w:semiHidden="0" w:uiPriority="73" w:unhideWhenUsed="0"/>
+    <w:lsdException w:name="Light Shading Accent 1" w:semiHidden="0" w:uiPriority="60" w:unhideWhenUsed="0"/>
+    <w:lsdException w:name="Light List Accent 1" w:semiHidden="0" w:uiPriority="61" w:unhideWhenUsed="0"/>
+    <w:lsdException w:name="Light Grid Accent 1" w:semiHidden="0" w:uiPriority="62" w:unhideWhenUsed="0"/>
+    <w:lsdException w:name="Medium Shading 1 Accent 1" w:semiHidden="0" w:uiPriority="63" w:unhideWhenUsed="0"/>
+    <w:lsdException w:name="Medium Shading 2 Accent 1" w:semiHidden="0" w:uiPriority="64" w:unhideWhenUsed="0"/>
+    <w:lsdException w:name="Medium List 1 Accent 1" w:semiHidden="0" w:uiPriority="65" w:unhideWhenUsed="0"/>
+    <w:lsdException w:name="Revision" w:unhideWhenUsed="0"/>
+    <w:lsdException w:name="List Paragraph" w:semiHidden="0" w:uiPriority="34" w:unhideWhenUsed="0" w:qFormat="1"/>
+    <w:lsdException w:name="Quote" w:semiHidden="0" w:uiPriority="29" w:unhideWhenUsed="0" w:qFormat="1"/>
+    <w:lsdException w:name="Intense Quote" w:semiHidden="0" w:uiPriority="30" w:unhideWhenUsed="0" w:qFormat="1"/>
+    <w:lsdException w:name="Medium List 2 Accent 1" w:semiHidden="0" w:uiPriority="66" w:unhideWhenUsed="0"/>
+    <w:lsdException w:name="Medium Grid 1 Accent 1" w:semiHidden="0" w:uiPriority="67" w:unhideWhenUsed="0"/>
+    <w:lsdException w:name="Medium Grid 2 Accent 1" w:semiHidden="0" w:uiPriority="68" w:unhideWhenUsed="0"/>
+    <w:lsdException w:name="Medium Grid 3 Accent 1" w:semiHidden="0" w:uiPriority="69" w:unhideWhenUsed="0"/>
+    <w:lsdException w:name="Dark List Accent 1" w:semiHidden="0" w:uiPriority="70" w:unhideWhenUsed="0"/>
+    <w:lsdException w:name="Colorful Shading Accent 1" w:semiHidden="0" w:uiPriority="71" w:unhideWhenUsed="0"/>
+    <w:lsdException w:name="Colorful List Accent 1" w:semiHidden="0" w:uiPriority="72" w:unhideWhenUsed="0"/>
+    <w:lsdException w:name="Colorful Grid Accent 1" w:semiHidden="0" w:uiPriority="73" w:unhideWhenUsed="0"/>
+    <w:lsdException w:name="Light Shading Accent 2" w:semiHidden="0" w:uiPriority="60" w:unhideWhenUsed="0"/>
+    <w:lsdException w:name="Light List Accent 2" w:semiHidden="0" w:uiPriority="61" w:unhideWhenUsed="0"/>
+    <w:lsdException w:name="Light Grid Accent 2" w:semiHidden="0" w:uiPriority="62" w:unhideWhenUsed="0"/>
+    <w:lsdException w:name="Medium Shading 1 Accent 2" w:semiHidden="0" w:uiPriority="63" w:unhideWhenUsed="0"/>
+    <w:lsdException w:name="Medium Shading 2 Accent 2" w:semiHidden="0" w:uiPriority="64" w:unhideWhenUsed="0"/>
+    <w:lsdException w:name="Medium List 1 Accent 2" w:semiHidden="0" w:uiPriority="65" w:unhideWhenUsed="0"/>
+    <w:lsdException w:name="Medium List 2 Accent 2" w:semiHidden="0" w:uiPriority="66" w:unhideWhenUsed="0"/>
+    <w:lsdException w:name="Medium Grid 1 Accent 2" w:semiHidden="0" w:uiPriority="67" w:unhideWhenUsed="0"/>
+    <w:lsdException w:name="Medium Grid 2 Accent 2" w:semiHidden="0" w:uiPriority="68" w:unhideWhenUsed="0"/>
+    <w:lsdException w:name="Medium Grid 3 Accent 2" w:semiHidden="0" w:uiPriority="69" w:unhideWhenUsed="0"/>
+    <w:lsdException w:name="Dark List Accent 2" w:semiHidden="0" w:uiPriority="70" w:unhideWhenUsed="0"/>
+    <w:lsdException w:name="Colorful Shading Accent 2" w:semiHidden="0" w:uiPriority="71" w:unhideWhenUsed="0"/>
+    <w:lsdException w:name="Colorful List Accent 2" w:semiHidden="0" w:uiPriority="72" w:unhideWhenUsed="0"/>
+    <w:lsdException w:name="Colorful Grid Accent 2" w:semiHidden="0" w:uiPriority="73" w:unhideWhenUsed="0"/>
+    <w:lsdException w:name="Light Shading Accent 3" w:semiHidden="0" w:uiPriority="60" w:unhideWhenUsed="0"/>
+    <w:lsdException w:name="Light List Accent 3" w:semiHidden="0" w:uiPriority="61" w:unhideWhenUsed="0"/>
+    <w:lsdException w:name="Light Grid Accent 3" w:semiHidden="0" w:uiPriority="62" w:unhideWhenUsed="0"/>
+    <w:lsdException w:name="Medium Shading 1 Accent 3" w:semiHidden="0" w:uiPriority="63" w:unhideWhenUsed="0"/>
+    <w:lsdException w:name="Medium Shading 2 Accent 3" w:semiHidden="0" w:uiPriority="64" w:unhideWhenUsed="0"/>
+    <w:lsdException w:name="Medium List 1 Accent 3" w:semiHidden="0" w:uiPriority="65" w:unhideWhenUsed="0"/>
+    <w:lsdException w:name="Medium List 2 Accent 3" w:semiHidden="0" w:uiPriority="66" w:unhideWhenUsed="0"/>
+    <w:lsdException w:name="Medium Grid 1 Accent 3" w:semiHidden="0" w:uiPriority="67" w:unhideWhenUsed="0"/>
+    <w:lsdException w:name="Medium Grid 2 Accent 3" w:semiHidden="0" w:uiPriority="68" w:unhideWhenUsed="0"/>
+    <w:lsdException w:name="Medium Grid 3 Accent 3" w:semiHidden="0" w:uiPriority="69" w:unhideWhenUsed="0"/>
+    <w:lsdException w:name="Dark List Accent 3" w:semiHidden="0" w:uiPriority="70" w:unhideWhenUsed="0"/>
+    <w:lsdException w:name="Colorful Shading Accent 3" w:semiHidden="0" w:uiPriority="71" w:unhideWhenUsed="0"/>
+    <w:lsdException w:name="Colorful List Accent 3" w:semiHidden="0" w:uiPriority="72" w:unhideWhenUsed="0"/>
+    <w:lsdException w:name="Colorful Grid Accent 3" w:semiHidden="0" w:uiPriority="73" w:unhideWhenUsed="0"/>
+    <w:lsdException w:name="Light Shading Accent 4" w:semiHidden="0" w:uiPriority="60" w:unhideWhenUsed="0"/>
+    <w:lsdException w:name="Light List Accent 4" w:semiHidden="0" w:uiPriority="61" w:unhideWhenUsed="0"/>
+    <w:lsdException w:name="Light Grid Accent 4" w:semiHidden="0" w:uiPriority="62" w:unhideWhenUsed="0"/>
+    <w:lsdException w:name="Medium Shading 1 Accent 4" w:semiHidden="0" w:uiPriority="63" w:unhideWhenUsed="0"/>
+    <w:lsdException w:name="Medium Shading 2 Accent 4" w:semiHidden="0" w:uiPriority="64" w:unhideWhenUsed="0"/>
+    <w:lsdException w:name="Medium List 1 Accent 4" w:semiHidden="0" w:uiPriority="65" w:unhideWhenUsed="0"/>
+    <w:lsdException w:name="Medium List 2 Accent 4" w:semiHidden="0" w:uiPriority="66" w:unhideWhenUsed="0"/>
+    <w:lsdException w:name="Medium Grid 1 Accent 4" w:semiHidden="0" w:uiPriority="67" w:unhideWhenUsed="0"/>
+    <w:lsdException w:name="Medium Grid 2 Accent 4" w:semiHidden="0" w:uiPriority="68" w:unhideWhenUsed="0"/>
+    <w:lsdException w:name="Medium Grid 3 Accent 4" w:semiHidden="0" w:uiPriority="69" w:unhideWhenUsed="0"/>
+    <w:lsdException w:name="Dark List Accent 4" w:semiHidden="0" w:uiPriority="70" w:unhideWhenUsed="0"/>
+    <w:lsdException w:name="Colorful Shading Accent 4" w:semiHidden="0" w:uiPriority="71" w:unhideWhenUsed="0"/>
+    <w:lsdException w:name="Colorful List Accent 4" w:semiHidden="0" w:uiPriority="72" w:unhideWhenUsed="0"/>
+    <w:lsdException w:name="Colorful Grid Accent 4" w:semiHidden="0" w:uiPriority="73" w:unhideWhenUsed="0"/>
+    <w:lsdException w:name="Light Shading Accent 5" w:semiHidden="0" w:uiPriority="60" w:unhideWhenUsed="0"/>
+    <w:lsdException w:name="Light List Accent 5" w:semiHidden="0" w:uiPriority="61" w:unhideWhenUsed="0"/>
+    <w:lsdException w:name="Light Grid Accent 5" w:semiHidden="0" w:uiPriority="62" w:unhideWhenUsed="0"/>
+    <w:lsdException w:name="Medium Shading 1 Accent 5" w:semiHidden="0" w:uiPriority="63" w:unhideWhenUsed="0"/>
+    <w:lsdException w:name="Medium Shading 2 Accent 5" w:semiHidden="0" w:uiPriority="64" w:unhideWhenUsed="0"/>
+    <w:lsdException w:name="Medium List 1 Accent 5" w:semiHidden="0" w:uiPriority="65" w:unhideWhenUsed="0"/>
+    <w:lsdException w:name="Medium List 2 Accent 5" w:semiHidden="0" w:uiPriority="66" w:unhideWhenUsed="0"/>
+    <w:lsdException w:name="Medium Grid 1 Accent 5" w:semiHidden="0" w:uiPriority="67" w:unhideWhenUsed="0"/>
+    <w:lsdException w:name="Medium Grid 2 Accent 5" w:semiHidden="0" w:uiPriority="68" w:unhideWhenUsed="0"/>
+    <w:lsdException w:name="Medium Grid 3 Accent 5" w:semiHidden="0" w:uiPriority="69" w:unhideWhenUsed="0"/>
+    <w:lsdException w:name="Dark List Accent 5" w:semiHidden="0" w:uiPriority="70" w:unhideWhenUsed="0"/>
+    <w:lsdException w:name="Colorful Shading Accent 5" w:semiHidden="0" w:uiPriority="71" w:unhideWhenUsed="0"/>
+    <w:lsdException w:name="Colorful List Accent 5" w:semiHidden="0" w:uiPriority="72" w:unhideWhenUsed="0"/>
+    <w:lsdException w:name="Colorful Grid Accent 5" w:semiHidden="0" w:uiPriority="73" w:unhideWhenUsed="0"/>
+    <w:lsdException w:name="Light Shading Accent 6" w:semiHidden="0" w:uiPriority="60" w:unhideWhenUsed="0"/>
+    <w:lsdException w:name="Light List Accent 6" w:semiHidden="0" w:uiPriority="61" w:unhideWhenUsed="0"/>
+    <w:lsdException w:name="Light Grid Accent 6" w:semiHidden="0" w:uiPriority="62" w:unhideWhenUsed="0"/>
+    <w:lsdException w:name="Medium Shading 1 Accent 6" w:semiHidden="0" w:uiPriority="63" w:unhideWhenUsed="0"/>
+    <w:lsdException w:name="Medium Shading 2 Accent 6" w:semiHidden="0" w:uiPriority="64" w:unhideWhenUsed="0"/>
+    <w:lsdException w:name="Medium List 1 Accent 6" w:semiHidden="0" w:uiPriority="65" w:unhideWhenUsed="0"/>
+    <w:lsdException w:name="Medium List 2 Accent 6" w:semiHidden="0" w:uiPriority="66" w:unhideWhenUsed="0"/>
+    <w:lsdException w:name="Medium Grid 1 Accent 6" w:semiHidden="0" w:uiPriority="67" w:unhideWhenUsed="0"/>
+    <w:lsdException w:name="Medium Grid 2 Accent 6" w:semiHidden="0" w:uiPriority="68" w:unhideWhenUsed="0"/>
+    <w:lsdException w:name="Medium Grid 3 Accent 6" w:semiHidden="0" w:uiPriority="69" w:unhideWhenUsed="0"/>
+    <w:lsdException w:name="Dark List Accent 6" w:semiHidden="0" w:uiPriority="70" w:unhideWhenUsed="0"/>
+    <w:lsdException w:name="Colorful Shading Accent 6" w:semiHidden="0" w:uiPriority="71" w:unhideWhenUsed="0"/>
+    <w:lsdException w:name="Colorful List Accent 6" w:semiHidden="0" w:uiPriority="72" w:unhideWhenUsed="0"/>
+    <w:lsdException w:name="Colorful Grid Accent 6" w:semiHidden="0" w:uiPriority="73" w:unhideWhenUsed="0"/>
+    <w:lsdException w:name="Subtle Emphasis" w:semiHidden="0" w:uiPriority="19" w:unhideWhenUsed="0" w:qFormat="1"/>
+    <w:lsdException w:name="Intense Emphasis" w:semiHidden="0" w:uiPriority="21" w:unhideWhenUsed="0" w:qFormat="1"/>
+    <w:lsdException w:name="Subtle Reference" w:semiHidden="0" w:uiPriority="31" w:unhideWhenUsed="0" w:qFormat="1"/>
+    <w:lsdException w:name="Intense Reference" w:semiHidden="0" w:uiPriority="32" w:unhideWhenUsed="0" w:qFormat="1"/>
+    <w:lsdException w:name="Book Title" w:semiHidden="0" w:uiPriority="33" w:unhideWhenUsed="0" w:qFormat="1"/>
+    <w:lsdException w:name="Bibliography" w:uiPriority="37"/>
+    <w:lsdException w:name="TOC Heading" w:uiPriority="39" w:qFormat="1"/>
+  </w:latentStyles>
+  <w:style w:type="paragraph" w:default="1" w:styleId="Normal">
+    <w:name w:val="Normal"/>
+    <w:qFormat/>
+    <w:rsid w:val="00447449"/>
+  </w:style>
+  <w:style w:type="paragraph" w:styleId="Heading1">
+    <w:name w:val="heading 1"/>
+    <w:basedOn w:val="Normal"/>
+    <w:next w:val="Normal"/>
+    <w:link w:val="Heading1Char"/>
+    <w:uiPriority w:val="9"/>
+    <w:qFormat/>
+    <w:rsid w:val="00447449"/>
+    <w:pPr>
+      <w:pBdr>
+        <w:top w:val="single" w:sz="24" w:space="0" w:color="5B9BD5" w:themeColor="accent1"/>
+        <w:left w:val="single" w:sz="24" w:space="0" w:color="5B9BD5" w:themeColor="accent1"/>
+        <w:bottom w:val="single" w:sz="24" w:space="0" w:color="5B9BD5" w:themeColor="accent1"/>
+        <w:right w:val="single" w:sz="24" w:space="0" w:color="5B9BD5" w:themeColor="accent1"/>
+      </w:pBdr>
+      <w:shd w:val="clear" w:color="auto" w:fill="5B9BD5" w:themeFill="accent1"/>
+      <w:spacing w:after="0"/>
+      <w:outlineLvl w:val="0"/>
+    </w:pPr>
+    <w:rPr>
+      <w:caps/>
+      <w:color w:val="FFFFFF" w:themeColor="background1"/>
+      <w:spacing w:val="15"/>
+      <w:sz w:val="22"/>
+      <w:szCs w:val="22"/>
+    </w:rPr>
+  </w:style>
+  <w:style w:type="paragraph" w:styleId="Heading2">
+    <w:name w:val="heading 2"/>
+    <w:basedOn w:val="Normal"/>
+    <w:next w:val="Normal"/>
+    <w:link w:val="Heading2Char"/>
+    <w:uiPriority w:val="9"/>
+    <w:unhideWhenUsed/>
+    <w:qFormat/>
+    <w:rsid w:val="00447449"/>
+    <w:pPr>
+      <w:pBdr>
+        <w:top w:val="single" w:sz="24" w:space="0" w:color="DEEAF6" w:themeColor="accent1" w:themeTint="33"/>
+        <w:left w:val="single" w:sz="24" w:space="0" w:color="DEEAF6" w:themeColor="accent1" w:themeTint="33"/>
+        <w:bottom w:val="single" w:sz="24" w:space="0" w:color="DEEAF6" w:themeColor="accent1" w:themeTint="33"/>
+        <w:right w:val="single" w:sz="24" w:space="0" w:color="DEEAF6" w:themeColor="accent1" w:themeTint="33"/>
+      </w:pBdr>
+      <w:shd w:val="clear" w:color="auto" w:fill="DEEAF6" w:themeFill="accent1" w:themeFillTint="33"/>
+      <w:spacing w:after="0"/>
+      <w:outlineLvl w:val="1"/>
+    </w:pPr>
+    <w:rPr>
+      <w:caps/>
+      <w:spacing w:val="15"/>
+    </w:rPr>
+  </w:style>
+  <w:style w:type="paragraph" w:styleId="Heading3">
+    <w:name w:val="heading 3"/>
+    <w:basedOn w:val="Normal"/>
+    <w:next w:val="Normal"/>
+    <w:link w:val="Heading3Char"/>
+    <w:uiPriority w:val="9"/>
+    <w:unhideWhenUsed/>
+    <w:qFormat/>
+    <w:rsid w:val="00447449"/>
+    <w:pPr>
+      <w:pBdr>
+        <w:top w:val="single" w:sz="6" w:space="2" w:color="5B9BD5" w:themeColor="accent1"/>
+      </w:pBdr>
+      <w:spacing w:before="300" w:after="0"/>
+      <w:outlineLvl w:val="2"/>
+    </w:pPr>
+    <w:rPr>
+      <w:caps/>
+      <w:color w:val="1F4D78" w:themeColor="accent1" w:themeShade="7F"/>
+      <w:spacing w:val="15"/>
+    </w:rPr>
+  </w:style>
+  <w:style w:type="paragraph" w:styleId="Heading4">
+    <w:name w:val="heading 4"/>
+    <w:basedOn w:val="Normal"/>
+    <w:next w:val="Normal"/>
+    <w:link w:val="Heading4Char"/>
+    <w:uiPriority w:val="9"/>
+    <w:semiHidden/>
+    <w:unhideWhenUsed/>
+    <w:qFormat/>
+    <w:rsid w:val="00447449"/>
+    <w:pPr>
+      <w:pBdr>
+        <w:top w:val="dotted" w:sz="6" w:space="2" w:color="5B9BD5" w:themeColor="accent1"/>
+      </w:pBdr>
+      <w:spacing w:before="200" w:after="0"/>
+      <w:outlineLvl w:val="3"/>
+    </w:pPr>
+    <w:rPr>
+      <w:caps/>
+      <w:color w:val="2E74B5" w:themeColor="accent1" w:themeShade="BF"/>
+      <w:spacing w:val="10"/>
+    </w:rPr>
+  </w:style>
+  <w:style w:type="paragraph" w:styleId="Heading5">
+    <w:name w:val="heading 5"/>
+    <w:basedOn w:val="Normal"/>
+    <w:next w:val="Normal"/>
+    <w:link w:val="Heading5Char"/>
+    <w:uiPriority w:val="9"/>
+    <w:semiHidden/>
+    <w:unhideWhenUsed/>
+    <w:qFormat/>
+    <w:rsid w:val="00447449"/>
+    <w:pPr>
+      <w:pBdr>
+        <w:bottom w:val="single" w:sz="6" w:space="1" w:color="5B9BD5" w:themeColor="accent1"/>
+      </w:pBdr>
+      <w:spacing w:before="200" w:after="0"/>
+      <w:outlineLvl w:val="4"/>
+    </w:pPr>
+    <w:rPr>
+      <w:caps/>
+      <w:color w:val="2E74B5" w:themeColor="accent1" w:themeShade="BF"/>
+      <w:spacing w:val="10"/>
+    </w:rPr>
+  </w:style>
+  <w:style w:type="paragraph" w:styleId="Heading6">
+    <w:name w:val="heading 6"/>
+    <w:basedOn w:val="Normal"/>
+    <w:next w:val="Normal"/>
+    <w:link w:val="Heading6Char"/>
+    <w:uiPriority w:val="9"/>
+    <w:semiHidden/>
+    <w:unhideWhenUsed/>
+    <w:qFormat/>
+    <w:rsid w:val="00447449"/>
+    <w:pPr>
+      <w:pBdr>
+        <w:bottom w:val="dotted" w:sz="6" w:space="1" w:color="5B9BD5" w:themeColor="accent1"/>
+      </w:pBdr>
+      <w:spacing w:before="200" w:after="0"/>
+      <w:outlineLvl w:val="5"/>
+    </w:pPr>
+    <w:rPr>
+      <w:caps/>
+      <w:color w:val="2E74B5" w:themeColor="accent1" w:themeShade="BF"/>
+      <w:spacing w:val="10"/>
+    </w:rPr>
+  </w:style>
+  <w:style w:type="paragraph" w:styleId="Heading7">
+    <w:name w:val="heading 7"/>
+    <w:basedOn w:val="Normal"/>
+    <w:next w:val="Normal"/>
+    <w:link w:val="Heading7Char"/>
+    <w:uiPriority w:val="9"/>
+    <w:semiHidden/>
+    <w:unhideWhenUsed/>
+    <w:qFormat/>
+    <w:rsid w:val="00447449"/>
+    <w:pPr>
+      <w:spacing w:before="200" w:after="0"/>
+      <w:outlineLvl w:val="6"/>
+    </w:pPr>
+    <w:rPr>
+      <w:caps/>
+      <w:color w:val="2E74B5" w:themeColor="accent1" w:themeShade="BF"/>
+      <w:spacing w:val="10"/>
+    </w:rPr>
+  </w:style>
+  <w:style w:type="paragraph" w:styleId="Heading8">
+    <w:name w:val="heading 8"/>
+    <w:basedOn w:val="Normal"/>
+    <w:next w:val="Normal"/>
+    <w:link w:val="Heading8Char"/>
+    <w:uiPriority w:val="9"/>
+    <w:semiHidden/>
+    <w:unhideWhenUsed/>
+    <w:qFormat/>
+    <w:rsid w:val="00447449"/>
+    <w:pPr>
+      <w:spacing w:before="200" w:after="0"/>
+      <w:outlineLvl w:val="7"/>
+    </w:pPr>
+    <w:rPr>
+      <w:caps/>
+      <w:spacing w:val="10"/>
+      <w:sz w:val="18"/>
+      <w:szCs w:val="18"/>
+    </w:rPr>
+  </w:style>
+  <w:style w:type="paragraph" w:styleId="Heading9">
+    <w:name w:val="heading 9"/>
+    <w:basedOn w:val="Normal"/>
+    <w:next w:val="Normal"/>
+    <w:link w:val="Heading9Char"/>
+    <w:uiPriority w:val="9"/>
+    <w:semiHidden/>
+    <w:unhideWhenUsed/>
+    <w:qFormat/>
+    <w:rsid w:val="00447449"/>
+    <w:pPr>
+      <w:spacing w:before="200" w:after="0"/>
+      <w:outlineLvl w:val="8"/>
+    </w:pPr>
+    <w:rPr>
+      <w:i/>
+      <w:iCs/>
+      <w:caps/>
+      <w:spacing w:val="10"/>
+      <w:sz w:val="18"/>
+      <w:szCs w:val="18"/>
+    </w:rPr>
+  </w:style>
+  <w:style w:type="character" w:default="1" w:styleId="DefaultParagraphFont">
+    <w:name w:val="Default Paragraph Font"/>
+    <w:uiPriority w:val="1"/>
+    <w:semiHidden/>
+    <w:unhideWhenUsed/>
+  </w:style>
+  <w:style w:type="table" w:default="1" w:styleId="TableNormal">
+    <w:name w:val="Normal Table"/>
+    <w:uiPriority w:val="99"/>
+    <w:semiHidden/>
+    <w:unhideWhenUsed/>
+    <w:tblPr>
+      <w:tblInd w:w="0" w:type="dxa"/>
+      <w:tblCellMar>
+        <w:top w:w="0" w:type="dxa"/>
+        <w:left w:w="108" w:type="dxa"/>
+        <w:bottom w:w="0" w:type="dxa"/>
+        <w:right w:w="108" w:type="dxa"/>
+      </w:tblCellMar>
+    </w:tblPr>
+  </w:style>
+  <w:style w:type="numbering" w:default="1" w:styleId="NoList">
+    <w:name w:val="No List"/>
+    <w:uiPriority w:val="99"/>
+    <w:semiHidden/>
+    <w:unhideWhenUsed/>
+  </w:style>
+  <w:style w:type="character" w:customStyle="1" w:styleId="Heading1Char">
+    <w:name w:val="Heading 1 Char"/>
+    <w:basedOn w:val="DefaultParagraphFont"/>
+    <w:link w:val="Heading1"/>
+    <w:uiPriority w:val="9"/>
+    <w:rsid w:val="00447449"/>
+    <w:rPr>
+      <w:caps/>
+      <w:color w:val="FFFFFF" w:themeColor="background1"/>
+      <w:spacing w:val="15"/>
+      <w:sz w:val="22"/>
+      <w:szCs w:val="22"/>
+      <w:shd w:val="clear" w:color="auto" w:fill="5B9BD5" w:themeFill="accent1"/>
+    </w:rPr>
+  </w:style>
+  <w:style w:type="character" w:customStyle="1" w:styleId="Heading2Char">
+    <w:name w:val="Heading 2 Char"/>
+    <w:basedOn w:val="DefaultParagraphFont"/>
+    <w:link w:val="Heading2"/>
+    <w:uiPriority w:val="9"/>
+    <w:rsid w:val="00447449"/>
+    <w:rPr>
+      <w:caps/>
+      <w:spacing w:val="15"/>
+      <w:shd w:val="clear" w:color="auto" w:fill="DEEAF6" w:themeFill="accent1" w:themeFillTint="33"/>
+    </w:rPr>
+  </w:style>
+  <w:style w:type="character" w:customStyle="1" w:styleId="Heading3Char">
+    <w:name w:val="Heading 3 Char"/>
+    <w:basedOn w:val="DefaultParagraphFont"/>
+    <w:link w:val="Heading3"/>
+    <w:uiPriority w:val="9"/>
+    <w:rsid w:val="00447449"/>
+    <w:rPr>
+      <w:caps/>
+      <w:color w:val="1F4D78" w:themeColor="accent1" w:themeShade="7F"/>
+      <w:spacing w:val="15"/>
+    </w:rPr>
+  </w:style>
+  <w:style w:type="character" w:customStyle="1" w:styleId="Heading4Char">
+    <w:name w:val="Heading 4 Char"/>
+    <w:basedOn w:val="DefaultParagraphFont"/>
+    <w:link w:val="Heading4"/>
+    <w:uiPriority w:val="9"/>
+    <w:semiHidden/>
+    <w:rsid w:val="00447449"/>
+    <w:rPr>
+      <w:caps/>
+      <w:color w:val="2E74B5" w:themeColor="accent1" w:themeShade="BF"/>
+      <w:spacing w:val="10"/>
+    </w:rPr>
+  </w:style>
+  <w:style w:type="character" w:customStyle="1" w:styleId="Heading5Char">
+    <w:name w:val="Heading 5 Char"/>
+    <w:basedOn w:val="DefaultParagraphFont"/>
+    <w:link w:val="Heading5"/>
+    <w:uiPriority w:val="9"/>
+    <w:semiHidden/>
+    <w:rsid w:val="00447449"/>
+    <w:rPr>
+      <w:caps/>
+      <w:color w:val="2E74B5" w:themeColor="accent1" w:themeShade="BF"/>
+      <w:spacing w:val="10"/>
+    </w:rPr>
+  </w:style>
+  <w:style w:type="character" w:customStyle="1" w:styleId="Heading6Char">
+    <w:name w:val="Heading 6 Char"/>
+    <w:basedOn w:val="DefaultParagraphFont"/>
+    <w:link w:val="Heading6"/>
+    <w:uiPriority w:val="9"/>
+    <w:semiHidden/>
+    <w:rsid w:val="00447449"/>
+    <w:rPr>
+      <w:caps/>
+      <w:color w:val="2E74B5" w:themeColor="accent1" w:themeShade="BF"/>
+      <w:spacing w:val="10"/>
+    </w:rPr>
+  </w:style>
+  <w:style w:type="character" w:customStyle="1" w:styleId="Heading7Char">
+    <w:name w:val="Heading 7 Char"/>
+    <w:basedOn w:val="DefaultParagraphFont"/>
+    <w:link w:val="Heading7"/>
+    <w:uiPriority w:val="9"/>
+    <w:semiHidden/>
+    <w:rsid w:val="00447449"/>
+    <w:rPr>
+      <w:caps/>
+      <w:color w:val="2E74B5" w:themeColor="accent1" w:themeShade="BF"/>
+      <w:spacing w:val="10"/>
+    </w:rPr>
+  </w:style>
+  <w:style w:type="character" w:customStyle="1" w:styleId="Heading8Char">
+    <w:name w:val="Heading 8 Char"/>
+    <w:basedOn w:val="DefaultParagraphFont"/>
+    <w:link w:val="Heading8"/>
+    <w:uiPriority w:val="9"/>
+    <w:semiHidden/>
+    <w:rsid w:val="00447449"/>
+    <w:rPr>
+      <w:caps/>
+      <w:spacing w:val="10"/>
+      <w:sz w:val="18"/>
+      <w:szCs w:val="18"/>
+    </w:rPr>
+  </w:style>
+  <w:style w:type="character" w:customStyle="1" w:styleId="Heading9Char">
+    <w:name w:val="Heading 9 Char"/>
+    <w:basedOn w:val="DefaultParagraphFont"/>
+    <w:link w:val="Heading9"/>
+    <w:uiPriority w:val="9"/>
+    <w:semiHidden/>
+    <w:rsid w:val="00447449"/>
+    <w:rPr>
+      <w:i/>
+      <w:iCs/>
+      <w:caps/>
+      <w:spacing w:val="10"/>
+      <w:sz w:val="18"/>
+      <w:szCs w:val="18"/>
+    </w:rPr>
+  </w:style>
+  <w:style w:type="paragraph" w:styleId="Caption">
+    <w:name w:val="caption"/>
+    <w:basedOn w:val="Normal"/>
+    <w:next w:val="Normal"/>
+    <w:uiPriority w:val="35"/>
+    <w:semiHidden/>
+    <w:unhideWhenUsed/>
+    <w:qFormat/>
+    <w:rsid w:val="00447449"/>
+    <w:rPr>
+      <w:b/>
+      <w:bCs/>
+      <w:color w:val="2E74B5" w:themeColor="accent1" w:themeShade="BF"/>
+      <w:sz w:val="16"/>
+      <w:szCs w:val="16"/>
+    </w:rPr>
+  </w:style>
+  <w:style w:type="paragraph" w:styleId="Title">
+    <w:name w:val="Title"/>
+    <w:basedOn w:val="Normal"/>
+    <w:next w:val="Normal"/>
+    <w:link w:val="TitleChar"/>
+    <w:uiPriority w:val="10"/>
+    <w:qFormat/>
+    <w:rsid w:val="00447449"/>
+    <w:pPr>
+      <w:spacing w:before="0" w:after="0"/>
+    </w:pPr>
+    <w:rPr>
+      <w:rFonts w:asciiTheme="majorHAnsi" w:eastAsiaTheme="majorEastAsia" w:hAnsiTheme="majorHAnsi" w:cstheme="majorBidi"/>
+      <w:caps/>
+      <w:color w:val="5B9BD5" w:themeColor="accent1"/>
+      <w:spacing w:val="10"/>
+      <w:sz w:val="52"/>
+      <w:szCs w:val="52"/>
+    </w:rPr>
+  </w:style>
+  <w:style w:type="character" w:customStyle="1" w:styleId="TitleChar">
+    <w:name w:val="Title Char"/>
+    <w:basedOn w:val="DefaultParagraphFont"/>
+    <w:link w:val="Title"/>
+    <w:uiPriority w:val="10"/>
+    <w:rsid w:val="00447449"/>
+    <w:rPr>
+      <w:rFonts w:asciiTheme="majorHAnsi" w:eastAsiaTheme="majorEastAsia" w:hAnsiTheme="majorHAnsi" w:cstheme="majorBidi"/>
+      <w:caps/>
+      <w:color w:val="5B9BD5" w:themeColor="accent1"/>
+      <w:spacing w:val="10"/>
+      <w:sz w:val="52"/>
+      <w:szCs w:val="52"/>
+    </w:rPr>
+  </w:style>
+  <w:style w:type="paragraph" w:styleId="Subtitle">
+    <w:name w:val="Subtitle"/>
+    <w:basedOn w:val="Normal"/>
+    <w:next w:val="Normal"/>
+    <w:link w:val="SubtitleChar"/>
+    <w:uiPriority w:val="11"/>
+    <w:qFormat/>
+    <w:rsid w:val="00447449"/>
+    <w:pPr>
+      <w:spacing w:before="0" w:after="500" w:line="240" w:lineRule="auto"/>
+    </w:pPr>
+    <w:rPr>
+      <w:caps/>
+      <w:color w:val="595959" w:themeColor="text1" w:themeTint="A6"/>
+      <w:spacing w:val="10"/>
+      <w:sz w:val="21"/>
+      <w:szCs w:val="21"/>
+    </w:rPr>
+  </w:style>
+  <w:style w:type="character" w:customStyle="1" w:styleId="SubtitleChar">
+    <w:name w:val="Subtitle Char"/>
+    <w:basedOn w:val="DefaultParagraphFont"/>
+    <w:link w:val="Subtitle"/>
+    <w:uiPriority w:val="11"/>
+    <w:rsid w:val="00447449"/>
+    <w:rPr>
+      <w:caps/>
+      <w:color w:val="595959" w:themeColor="text1" w:themeTint="A6"/>
+      <w:spacing w:val="10"/>
+      <w:sz w:val="21"/>
+      <w:szCs w:val="21"/>
+    </w:rPr>
+  </w:style>
+  <w:style w:type="character" w:styleId="Strong">
+    <w:name w:val="Strong"/>
+    <w:uiPriority w:val="22"/>
+    <w:qFormat/>
+    <w:rsid w:val="00447449"/>
+    <w:rPr>
+      <w:b/>
+      <w:bCs/>
+    </w:rPr>
+  </w:style>
+  <w:style w:type="character" w:styleId="Emphasis">
+    <w:name w:val="Emphasis"/>
+    <w:uiPriority w:val="20"/>
+    <w:qFormat/>
+    <w:rsid w:val="00447449"/>
+    <w:rPr>
+      <w:caps/>
+      <w:color w:val="1F4D78" w:themeColor="accent1" w:themeShade="7F"/>
+      <w:spacing w:val="5"/>
+    </w:rPr>
+  </w:style>
+  <w:style w:type="paragraph" w:styleId="NoSpacing">
+    <w:name w:val="No Spacing"/>
+    <w:uiPriority w:val="1"/>
+    <w:qFormat/>
+    <w:rsid w:val="00447449"/>
+    <w:pPr>
+      <w:spacing w:after="0" w:line="240" w:lineRule="auto"/>
+    </w:pPr>
+  </w:style>
+  <w:style w:type="paragraph" w:styleId="Quote">
+    <w:name w:val="Quote"/>
+    <w:basedOn w:val="Normal"/>
+    <w:next w:val="Normal"/>
+    <w:link w:val="QuoteChar"/>
+    <w:uiPriority w:val="29"/>
+    <w:qFormat/>
+    <w:rsid w:val="00447449"/>
+    <w:rPr>
+      <w:i/>
+      <w:iCs/>
+      <w:sz w:val="24"/>
+      <w:szCs w:val="24"/>
+    </w:rPr>
+  </w:style>
+  <w:style w:type="character" w:customStyle="1" w:styleId="QuoteChar">
+    <w:name w:val="Quote Char"/>
+    <w:basedOn w:val="DefaultParagraphFont"/>
+    <w:link w:val="Quote"/>
+    <w:uiPriority w:val="29"/>
+    <w:rsid w:val="00447449"/>
+    <w:rPr>
+      <w:i/>
+      <w:iCs/>
+      <w:sz w:val="24"/>
+      <w:szCs w:val="24"/>
+    </w:rPr>
+  </w:style>
+  <w:style w:type="paragraph" w:styleId="IntenseQuote">
+    <w:name w:val="Intense Quote"/>
+    <w:basedOn w:val="Normal"/>
+    <w:next w:val="Normal"/>
+    <w:link w:val="IntenseQuoteChar"/>
+    <w:uiPriority w:val="30"/>
+    <w:qFormat/>
+    <w:rsid w:val="00447449"/>
+    <w:pPr>
+      <w:spacing w:before="240" w:after="240" w:line="240" w:lineRule="auto"/>
+      <w:ind w:left="1080" w:right="1080"/>
+      <w:jc w:val="center"/>
+    </w:pPr>
+    <w:rPr>
+      <w:color w:val="5B9BD5" w:themeColor="accent1"/>
+      <w:sz w:val="24"/>
+      <w:szCs w:val="24"/>
+    </w:rPr>
+  </w:style>
+  <w:style w:type="character" w:customStyle="1" w:styleId="IntenseQuoteChar">
+    <w:name w:val="Intense Quote Char"/>
+    <w:basedOn w:val="DefaultParagraphFont"/>
+    <w:link w:val="IntenseQuote"/>
+    <w:uiPriority w:val="30"/>
+    <w:rsid w:val="00447449"/>
+    <w:rPr>
+      <w:color w:val="5B9BD5" w:themeColor="accent1"/>
+      <w:sz w:val="24"/>
+      <w:szCs w:val="24"/>
+    </w:rPr>
+  </w:style>
+  <w:style w:type="character" w:styleId="SubtleEmphasis">
+    <w:name w:val="Subtle Emphasis"/>
+    <w:uiPriority w:val="19"/>
+    <w:qFormat/>
+    <w:rsid w:val="00447449"/>
+    <w:rPr>
+      <w:i/>
+      <w:iCs/>
+      <w:color w:val="1F4D78" w:themeColor="accent1" w:themeShade="7F"/>
+    </w:rPr>
+  </w:style>
+  <w:style w:type="character" w:styleId="IntenseEmphasis">
+    <w:name w:val="Intense Emphasis"/>
+    <w:uiPriority w:val="21"/>
+    <w:qFormat/>
+    <w:rsid w:val="00447449"/>
+    <w:rPr>
+      <w:b/>
+      <w:bCs/>
+      <w:caps/>
+      <w:color w:val="1F4D78" w:themeColor="accent1" w:themeShade="7F"/>
+      <w:spacing w:val="10"/>
+    </w:rPr>
+  </w:style>
+  <w:style w:type="character" w:styleId="SubtleReference">
+    <w:name w:val="Subtle Reference"/>
+    <w:uiPriority w:val="31"/>
+    <w:qFormat/>
+    <w:rsid w:val="00447449"/>
+    <w:rPr>
+      <w:b/>
+      <w:bCs/>
+      <w:color w:val="5B9BD5" w:themeColor="accent1"/>
+    </w:rPr>
+  </w:style>
+  <w:style w:type="character" w:styleId="IntenseReference">
+    <w:name w:val="Intense Reference"/>
+    <w:uiPriority w:val="32"/>
+    <w:qFormat/>
+    <w:rsid w:val="00447449"/>
+    <w:rPr>
+      <w:b/>
+      <w:bCs/>
+      <w:i/>
+      <w:iCs/>
+      <w:caps/>
+      <w:color w:val="5B9BD5" w:themeColor="accent1"/>
+    </w:rPr>
+  </w:style>
+  <w:style w:type="character" w:styleId="BookTitle">
+    <w:name w:val="Book Title"/>
+    <w:uiPriority w:val="33"/>
+    <w:qFormat/>
+    <w:rsid w:val="00447449"/>
+    <w:rPr>
+      <w:b/>
+      <w:bCs/>
+      <w:i/>
+      <w:iCs/>
+      <w:spacing w:val="0"/>
+    </w:rPr>
+  </w:style>
+  <w:style w:type="paragraph" w:styleId="TOCHeading">
+    <w:name w:val="TOC Heading"/>
+    <w:basedOn w:val="Heading1"/>
+    <w:next w:val="Normal"/>
+    <w:uiPriority w:val="39"/>
+    <w:semiHidden/>
+    <w:unhideWhenUsed/>
+    <w:qFormat/>
+    <w:rsid w:val="00447449"/>
+    <w:pPr>
+      <w:outlineLvl w:val="9"/>
+    </w:pPr>
+  </w:style>
+  <w:style w:type="table" w:styleId="TableGrid">
+    <w:name w:val="Table Grid"/>
+    <w:basedOn w:val="TableNormal"/>
+    <w:uiPriority w:val="39"/>
+    <w:rsid w:val="00447449"/>
+    <w:pPr>
+      <w:spacing w:before="0" w:after="0" w:line="240" w:lineRule="auto"/>
+    </w:pPr>
+    <w:tblPr>
+      <w:tblInd w:w="0" w:type="dxa"/>
+      <w:tblBorders>
+        <w:top w:val="single" w:sz="4" w:space="0" w:color="auto"/>
+        <w:left w:val="single" w:sz="4" w:space="0" w:color="auto"/>
+        <w:bottom w:val="single" w:sz="4" w:space="0" w:color="auto"/>
+        <w:right w:val="single" w:sz="4" w:space="0" w:color="auto"/>
+        <w:insideH w:val="single" w:sz="4" w:space="0" w:color="auto"/>
+        <w:insideV w:val="single" w:sz="4" w:space="0" w:color="auto"/>
+      </w:tblBorders>
+      <w:tblCellMar>
+        <w:top w:w="0" w:type="dxa"/>
+        <w:left w:w="108" w:type="dxa"/>
+        <w:bottom w:w="0" w:type="dxa"/>
+        <w:right w:w="108" w:type="dxa"/>
+      </w:tblCellMar>
+    </w:tblPr>
+  </w:style>
+  <w:style w:type="paragraph" w:styleId="ListParagraph">
+    <w:name w:val="List Paragraph"/>
+    <w:basedOn w:val="Normal"/>
+    <w:uiPriority w:val="34"/>
+    <w:qFormat/>
+    <w:rsid w:val="00F469D1"/>
+    <w:pPr>
+      <w:ind w:left="720"/>
+      <w:contextualSpacing/>
+    </w:pPr>
+  </w:style>
+  <w:style w:type="paragraph" w:styleId="Header">
+    <w:name w:val="header"/>
+    <w:basedOn w:val="Normal"/>
+    <w:link w:val="HeaderChar"/>
+    <w:uiPriority w:val="99"/>
+    <w:unhideWhenUsed/>
+    <w:rsid w:val="005353FC"/>
+    <w:pPr>
+      <w:tabs>
+        <w:tab w:val="center" w:pos="4680"/>
+        <w:tab w:val="right" w:pos="9360"/>
+      </w:tabs>
+      <w:spacing w:before="0" w:after="0" w:line="240" w:lineRule="auto"/>
+    </w:pPr>
+  </w:style>
+  <w:style w:type="character" w:customStyle="1" w:styleId="HeaderChar">
+    <w:name w:val="Header Char"/>
+    <w:basedOn w:val="DefaultParagraphFont"/>
+    <w:link w:val="Header"/>
+    <w:uiPriority w:val="99"/>
+    <w:rsid w:val="005353FC"/>
+  </w:style>
+  <w:style w:type="paragraph" w:styleId="Footer">
+    <w:name w:val="footer"/>
+    <w:basedOn w:val="Normal"/>
+    <w:link w:val="FooterChar"/>
+    <w:uiPriority w:val="99"/>
+    <w:unhideWhenUsed/>
+    <w:rsid w:val="005353FC"/>
+    <w:pPr>
+      <w:tabs>
+        <w:tab w:val="center" w:pos="4680"/>
+        <w:tab w:val="right" w:pos="9360"/>
+      </w:tabs>
+      <w:spacing w:before="0" w:after="0" w:line="240" w:lineRule="auto"/>
+    </w:pPr>
+  </w:style>
+  <w:style w:type="character" w:customStyle="1" w:styleId="FooterChar">
+    <w:name w:val="Footer Char"/>
+    <w:basedOn w:val="DefaultParagraphFont"/>
+    <w:link w:val="Footer"/>
+    <w:uiPriority w:val="99"/>
+    <w:rsid w:val="005353FC"/>
+  </w:style>
+  <w:style w:type="character" w:styleId="Hyperlink">
+    <w:name w:val="Hyperlink"/>
+    <w:basedOn w:val="DefaultParagraphFont"/>
+    <w:uiPriority w:val="99"/>
+    <w:unhideWhenUsed/>
+    <w:rsid w:val="005F2507"/>
+    <w:rPr>
+      <w:color w:val="0563C1" w:themeColor="hyperlink"/>
+      <w:u w:val="single"/>
+    </w:rPr>
+  </w:style>
+  <w:style w:type="paragraph" w:styleId="BalloonText">
+    <w:name w:val="Balloon Text"/>
+    <w:basedOn w:val="Normal"/>
+    <w:link w:val="BalloonTextChar"/>
+    <w:uiPriority w:val="99"/>
+    <w:semiHidden/>
+    <w:unhideWhenUsed/>
+    <w:rsid w:val="00A47B40"/>
+    <w:pPr>
+      <w:spacing w:before="0" w:after="0" w:line="240" w:lineRule="auto"/>
+    </w:pPr>
+    <w:rPr>
+      <w:rFonts w:ascii="Lucida Grande" w:hAnsi="Lucida Grande"/>
+      <w:sz w:val="18"/>
+      <w:szCs w:val="18"/>
+    </w:rPr>
+  </w:style>
+  <w:style w:type="character" w:customStyle="1" w:styleId="BalloonTextChar">
+    <w:name w:val="Balloon Text Char"/>
+    <w:basedOn w:val="DefaultParagraphFont"/>
+    <w:link w:val="BalloonText"/>
+    <w:uiPriority w:val="99"/>
+    <w:semiHidden/>
+    <w:rsid w:val="00A47B40"/>
+    <w:rPr>
+      <w:rFonts w:ascii="Lucida Grande" w:hAnsi="Lucida Grande"/>
+      <w:sz w:val="18"/>
+      <w:szCs w:val="18"/>
     </w:rPr>
   </w:style>
 </w:styles>
@@ -4962,7 +4982,7 @@
     </a:clrScheme>
     <a:fontScheme name="Office">
       <a:majorFont>
-        <a:latin typeface="Calibri Light" panose="020F0302020204030204"/>
+        <a:latin typeface="Calibri Light"/>
         <a:ea typeface=""/>
         <a:cs typeface=""/>
         <a:font script="Jpan" typeface="ＭＳ ゴシック"/>
@@ -4997,7 +5017,7 @@
         <a:font script="Geor" typeface="Sylfaen"/>
       </a:majorFont>
       <a:minorFont>
-        <a:latin typeface="Calibri" panose="020F0502020204030204"/>
+        <a:latin typeface="Calibri"/>
         <a:ea typeface=""/>
         <a:cs typeface=""/>
         <a:font script="Jpan" typeface="ＭＳ 明朝"/>
@@ -5174,7 +5194,7 @@
   <a:extraClrSchemeLst/>
   <a:extLst>
     <a:ext uri="{05A4C25C-085E-4340-85A3-A5531E510DB2}">
-      <thm15:themeFamily xmlns:thm15="http://schemas.microsoft.com/office/thememl/2012/main" name="Office Theme" id="{62F939B6-93AF-4DB8-9C6B-D6C7DFDC589F}" vid="{4A3C46E8-61CC-4603-A589-7422A47A8E4A}"/>
+      <thm15:themeFamily xmlns:thm15="http://schemas.microsoft.com/office/thememl/2012/main" xmlns="" name="Office Theme" id="{62F939B6-93AF-4DB8-9C6B-D6C7DFDC589F}" vid="{4A3C46E8-61CC-4603-A589-7422A47A8E4A}"/>
     </a:ext>
   </a:extLst>
 </a:theme>
@@ -5375,7 +5395,7 @@
 </file>
 
 <file path=customXml/itemProps4.xml><?xml version="1.0" encoding="utf-8"?>
-<ds:datastoreItem xmlns:ds="http://schemas.openxmlformats.org/officeDocument/2006/customXml" ds:itemID="{F71BF88F-F89B-4A94-852D-4DF5C841D06B}">
+<ds:datastoreItem xmlns:ds="http://schemas.openxmlformats.org/officeDocument/2006/customXml" ds:itemID="{EAC9CB47-7738-5C40-A6D9-464F991B98AB}">
   <ds:schemaRefs>
     <ds:schemaRef ds:uri="http://schemas.openxmlformats.org/officeDocument/2006/bibliography"/>
   </ds:schemaRefs>

</xml_diff>